<commit_message>
unix ch2 assignment solved & energy quiz 2, 3 solved & physics2 file added
</commit_message>
<xml_diff>
--- a/Energy/에너지 필기.docx
+++ b/Energy/에너지 필기.docx
@@ -861,7 +861,7 @@
                 <w:sz w:val="19"/>
                 <w:szCs w:val="19"/>
               </w:rPr>
-              <w:object w:dxaOrig="405" w:dyaOrig="375" w14:anchorId="7BF24B9E">
+              <w:object w:dxaOrig="225" w:dyaOrig="225" w14:anchorId="7BF24B9E">
                 <v:shapetype id="_x0000_t75" coordsize="21600,21600" o:spt="75" o:preferrelative="t" path="m@4@5l@4@11@9@11@9@5xe" filled="f" stroked="f">
                   <v:stroke joinstyle="miter"/>
                   <v:formulas>
@@ -881,10 +881,10 @@
                   <v:path o:extrusionok="f" gradientshapeok="t" o:connecttype="rect"/>
                   <o:lock v:ext="edit" aspectratio="t"/>
                 </v:shapetype>
-                <v:shape id="_x0000_i1104" type="#_x0000_t75" style="width:20.25pt;height:18.75pt" o:ole="">
+                <v:shape id="_x0000_i1168" type="#_x0000_t75" style="width:20.25pt;height:18.75pt" o:ole="">
                   <v:imagedata r:id="rId7" o:title=""/>
                 </v:shape>
-                <w:control r:id="rId8" w:name="DefaultOcxName" w:shapeid="_x0000_i1104"/>
+                <w:control r:id="rId8" w:name="DefaultOcxName" w:shapeid="_x0000_i1168"/>
               </w:object>
             </w:r>
           </w:p>
@@ -1057,11 +1057,11 @@
                 <w:sz w:val="19"/>
                 <w:szCs w:val="19"/>
               </w:rPr>
-              <w:object w:dxaOrig="405" w:dyaOrig="375" w14:anchorId="194BD91F">
-                <v:shape id="_x0000_i1107" type="#_x0000_t75" style="width:20.25pt;height:18.75pt" o:ole="">
+              <w:object w:dxaOrig="225" w:dyaOrig="225" w14:anchorId="194BD91F">
+                <v:shape id="_x0000_i1171" type="#_x0000_t75" style="width:20.25pt;height:18.75pt" o:ole="">
                   <v:imagedata r:id="rId9" o:title=""/>
                 </v:shape>
-                <w:control r:id="rId10" w:name="DefaultOcxName1" w:shapeid="_x0000_i1107"/>
+                <w:control r:id="rId10" w:name="DefaultOcxName1" w:shapeid="_x0000_i1171"/>
               </w:object>
             </w:r>
           </w:p>
@@ -1266,11 +1266,11 @@
                 <w:sz w:val="19"/>
                 <w:szCs w:val="19"/>
               </w:rPr>
-              <w:object w:dxaOrig="405" w:dyaOrig="375" w14:anchorId="0DD54352">
-                <v:shape id="_x0000_i1110" type="#_x0000_t75" style="width:20.25pt;height:18.75pt" o:ole="">
+              <w:object w:dxaOrig="225" w:dyaOrig="225" w14:anchorId="0DD54352">
+                <v:shape id="_x0000_i1174" type="#_x0000_t75" style="width:20.25pt;height:18.75pt" o:ole="">
                   <v:imagedata r:id="rId9" o:title=""/>
                 </v:shape>
-                <w:control r:id="rId11" w:name="DefaultOcxName2" w:shapeid="_x0000_i1110"/>
+                <w:control r:id="rId11" w:name="DefaultOcxName2" w:shapeid="_x0000_i1174"/>
               </w:object>
             </w:r>
           </w:p>
@@ -1571,11 +1571,11 @@
                 <w:sz w:val="19"/>
                 <w:szCs w:val="19"/>
               </w:rPr>
-              <w:object w:dxaOrig="405" w:dyaOrig="375" w14:anchorId="49845816">
-                <v:shape id="_x0000_i1113" type="#_x0000_t75" style="width:20.25pt;height:18.75pt" o:ole="">
+              <w:object w:dxaOrig="225" w:dyaOrig="225" w14:anchorId="49845816">
+                <v:shape id="_x0000_i1177" type="#_x0000_t75" style="width:20.25pt;height:18.75pt" o:ole="">
                   <v:imagedata r:id="rId9" o:title=""/>
                 </v:shape>
-                <w:control r:id="rId12" w:name="DefaultOcxName3" w:shapeid="_x0000_i1113"/>
+                <w:control r:id="rId12" w:name="DefaultOcxName3" w:shapeid="_x0000_i1177"/>
               </w:object>
             </w:r>
           </w:p>
@@ -2005,11 +2005,11 @@
                 <w:sz w:val="19"/>
                 <w:szCs w:val="19"/>
               </w:rPr>
-              <w:object w:dxaOrig="405" w:dyaOrig="375" w14:anchorId="75341FC7">
-                <v:shape id="_x0000_i1116" type="#_x0000_t75" style="width:20.25pt;height:18.75pt" o:ole="">
+              <w:object w:dxaOrig="225" w:dyaOrig="225" w14:anchorId="75341FC7">
+                <v:shape id="_x0000_i1180" type="#_x0000_t75" style="width:20.25pt;height:18.75pt" o:ole="">
                   <v:imagedata r:id="rId9" o:title=""/>
                 </v:shape>
-                <w:control r:id="rId13" w:name="DefaultOcxName4" w:shapeid="_x0000_i1116"/>
+                <w:control r:id="rId13" w:name="DefaultOcxName4" w:shapeid="_x0000_i1180"/>
               </w:object>
             </w:r>
           </w:p>
@@ -2095,11 +2095,11 @@
                 <w:sz w:val="19"/>
                 <w:szCs w:val="19"/>
               </w:rPr>
-              <w:object w:dxaOrig="405" w:dyaOrig="375" w14:anchorId="6BB402B0">
-                <v:shape id="_x0000_i1119" type="#_x0000_t75" style="width:20.25pt;height:18.75pt" o:ole="">
+              <w:object w:dxaOrig="225" w:dyaOrig="225" w14:anchorId="6BB402B0">
+                <v:shape id="_x0000_i1183" type="#_x0000_t75" style="width:20.25pt;height:18.75pt" o:ole="">
                   <v:imagedata r:id="rId9" o:title=""/>
                 </v:shape>
-                <w:control r:id="rId14" w:name="DefaultOcxName5" w:shapeid="_x0000_i1119"/>
+                <w:control r:id="rId14" w:name="DefaultOcxName5" w:shapeid="_x0000_i1183"/>
               </w:object>
             </w:r>
           </w:p>
@@ -2356,11 +2356,11 @@
                 <w:sz w:val="19"/>
                 <w:szCs w:val="19"/>
               </w:rPr>
-              <w:object w:dxaOrig="405" w:dyaOrig="375" w14:anchorId="73D7FB44">
-                <v:shape id="_x0000_i1122" type="#_x0000_t75" style="width:20.25pt;height:18.75pt" o:ole="">
+              <w:object w:dxaOrig="225" w:dyaOrig="225" w14:anchorId="73D7FB44">
+                <v:shape id="_x0000_i1186" type="#_x0000_t75" style="width:20.25pt;height:18.75pt" o:ole="">
                   <v:imagedata r:id="rId9" o:title=""/>
                 </v:shape>
-                <w:control r:id="rId15" w:name="DefaultOcxName6" w:shapeid="_x0000_i1122"/>
+                <w:control r:id="rId15" w:name="DefaultOcxName6" w:shapeid="_x0000_i1186"/>
               </w:object>
             </w:r>
           </w:p>
@@ -2581,11 +2581,11 @@
                 <w:sz w:val="19"/>
                 <w:szCs w:val="19"/>
               </w:rPr>
-              <w:object w:dxaOrig="405" w:dyaOrig="375" w14:anchorId="3FCF5E1C">
-                <v:shape id="_x0000_i1125" type="#_x0000_t75" style="width:20.25pt;height:18.75pt" o:ole="">
+              <w:object w:dxaOrig="225" w:dyaOrig="225" w14:anchorId="3FCF5E1C">
+                <v:shape id="_x0000_i1189" type="#_x0000_t75" style="width:20.25pt;height:18.75pt" o:ole="">
                   <v:imagedata r:id="rId7" o:title=""/>
                 </v:shape>
-                <w:control r:id="rId16" w:name="DefaultOcxName7" w:shapeid="_x0000_i1125"/>
+                <w:control r:id="rId16" w:name="DefaultOcxName7" w:shapeid="_x0000_i1189"/>
               </w:object>
             </w:r>
           </w:p>
@@ -3164,11 +3164,11 @@
                 <w:sz w:val="19"/>
                 <w:szCs w:val="19"/>
               </w:rPr>
-              <w:object w:dxaOrig="405" w:dyaOrig="375" w14:anchorId="115A1C23">
-                <v:shape id="_x0000_i1128" type="#_x0000_t75" style="width:20.25pt;height:18.75pt" o:ole="">
+              <w:object w:dxaOrig="225" w:dyaOrig="225" w14:anchorId="115A1C23">
+                <v:shape id="_x0000_i1192" type="#_x0000_t75" style="width:20.25pt;height:18.75pt" o:ole="">
                   <v:imagedata r:id="rId9" o:title=""/>
                 </v:shape>
-                <w:control r:id="rId17" w:name="DefaultOcxName8" w:shapeid="_x0000_i1128"/>
+                <w:control r:id="rId17" w:name="DefaultOcxName8" w:shapeid="_x0000_i1192"/>
               </w:object>
             </w:r>
           </w:p>
@@ -3437,11 +3437,11 @@
                 <w:sz w:val="19"/>
                 <w:szCs w:val="19"/>
               </w:rPr>
-              <w:object w:dxaOrig="405" w:dyaOrig="375" w14:anchorId="48F61486">
-                <v:shape id="_x0000_i1131" type="#_x0000_t75" style="width:20.25pt;height:18.75pt" o:ole="">
+              <w:object w:dxaOrig="225" w:dyaOrig="225" w14:anchorId="48F61486">
+                <v:shape id="_x0000_i1195" type="#_x0000_t75" style="width:20.25pt;height:18.75pt" o:ole="">
                   <v:imagedata r:id="rId7" o:title=""/>
                 </v:shape>
-                <w:control r:id="rId18" w:name="DefaultOcxName9" w:shapeid="_x0000_i1131"/>
+                <w:control r:id="rId18" w:name="DefaultOcxName9" w:shapeid="_x0000_i1195"/>
               </w:object>
             </w:r>
           </w:p>
@@ -3664,11 +3664,11 @@
                 <w:sz w:val="19"/>
                 <w:szCs w:val="19"/>
               </w:rPr>
-              <w:object w:dxaOrig="405" w:dyaOrig="375" w14:anchorId="237E4028">
-                <v:shape id="_x0000_i1134" type="#_x0000_t75" style="width:20.25pt;height:18.75pt" o:ole="">
+              <w:object w:dxaOrig="225" w:dyaOrig="225" w14:anchorId="237E4028">
+                <v:shape id="_x0000_i1198" type="#_x0000_t75" style="width:20.25pt;height:18.75pt" o:ole="">
                   <v:imagedata r:id="rId9" o:title=""/>
                 </v:shape>
-                <w:control r:id="rId19" w:name="DefaultOcxName10" w:shapeid="_x0000_i1134"/>
+                <w:control r:id="rId19" w:name="DefaultOcxName10" w:shapeid="_x0000_i1198"/>
               </w:object>
             </w:r>
           </w:p>
@@ -3907,11 +3907,11 @@
                 <w:sz w:val="19"/>
                 <w:szCs w:val="19"/>
               </w:rPr>
-              <w:object w:dxaOrig="405" w:dyaOrig="375" w14:anchorId="3D701274">
-                <v:shape id="_x0000_i1137" type="#_x0000_t75" style="width:20.25pt;height:18.75pt" o:ole="">
+              <w:object w:dxaOrig="225" w:dyaOrig="225" w14:anchorId="3D701274">
+                <v:shape id="_x0000_i1201" type="#_x0000_t75" style="width:20.25pt;height:18.75pt" o:ole="">
                   <v:imagedata r:id="rId9" o:title=""/>
                 </v:shape>
-                <w:control r:id="rId20" w:name="DefaultOcxName11" w:shapeid="_x0000_i1137"/>
+                <w:control r:id="rId20" w:name="DefaultOcxName11" w:shapeid="_x0000_i1201"/>
               </w:object>
             </w:r>
           </w:p>
@@ -4404,11 +4404,11 @@
                 <w:sz w:val="19"/>
                 <w:szCs w:val="19"/>
               </w:rPr>
-              <w:object w:dxaOrig="405" w:dyaOrig="375" w14:anchorId="0F80B067">
-                <v:shape id="_x0000_i1140" type="#_x0000_t75" style="width:20.25pt;height:18.75pt" o:ole="">
+              <w:object w:dxaOrig="225" w:dyaOrig="225" w14:anchorId="0F80B067">
+                <v:shape id="_x0000_i1204" type="#_x0000_t75" style="width:20.25pt;height:18.75pt" o:ole="">
                   <v:imagedata r:id="rId7" o:title=""/>
                 </v:shape>
-                <w:control r:id="rId21" w:name="DefaultOcxName12" w:shapeid="_x0000_i1140"/>
+                <w:control r:id="rId21" w:name="DefaultOcxName12" w:shapeid="_x0000_i1204"/>
               </w:object>
             </w:r>
           </w:p>
@@ -4629,11 +4629,11 @@
                 <w:sz w:val="19"/>
                 <w:szCs w:val="19"/>
               </w:rPr>
-              <w:object w:dxaOrig="405" w:dyaOrig="375" w14:anchorId="56FC251A">
-                <v:shape id="_x0000_i1143" type="#_x0000_t75" style="width:20.25pt;height:18.75pt" o:ole="">
+              <w:object w:dxaOrig="225" w:dyaOrig="225" w14:anchorId="56FC251A">
+                <v:shape id="_x0000_i1207" type="#_x0000_t75" style="width:20.25pt;height:18.75pt" o:ole="">
                   <v:imagedata r:id="rId9" o:title=""/>
                 </v:shape>
-                <w:control r:id="rId22" w:name="DefaultOcxName13" w:shapeid="_x0000_i1143"/>
+                <w:control r:id="rId22" w:name="DefaultOcxName13" w:shapeid="_x0000_i1207"/>
               </w:object>
             </w:r>
           </w:p>
@@ -4827,11 +4827,11 @@
                 <w:sz w:val="19"/>
                 <w:szCs w:val="19"/>
               </w:rPr>
-              <w:object w:dxaOrig="405" w:dyaOrig="375" w14:anchorId="22282D70">
-                <v:shape id="_x0000_i1146" type="#_x0000_t75" style="width:20.25pt;height:18.75pt" o:ole="">
+              <w:object w:dxaOrig="225" w:dyaOrig="225" w14:anchorId="22282D70">
+                <v:shape id="_x0000_i1210" type="#_x0000_t75" style="width:20.25pt;height:18.75pt" o:ole="">
                   <v:imagedata r:id="rId9" o:title=""/>
                 </v:shape>
-                <w:control r:id="rId23" w:name="DefaultOcxName14" w:shapeid="_x0000_i1146"/>
+                <w:control r:id="rId23" w:name="DefaultOcxName14" w:shapeid="_x0000_i1210"/>
               </w:object>
             </w:r>
           </w:p>
@@ -4937,11 +4937,11 @@
                 <w:sz w:val="19"/>
                 <w:szCs w:val="19"/>
               </w:rPr>
-              <w:object w:dxaOrig="405" w:dyaOrig="375" w14:anchorId="7A63F71A">
-                <v:shape id="_x0000_i1149" type="#_x0000_t75" style="width:20.25pt;height:18.75pt" o:ole="">
+              <w:object w:dxaOrig="225" w:dyaOrig="225" w14:anchorId="7A63F71A">
+                <v:shape id="_x0000_i1213" type="#_x0000_t75" style="width:20.25pt;height:18.75pt" o:ole="">
                   <v:imagedata r:id="rId9" o:title=""/>
                 </v:shape>
-                <w:control r:id="rId24" w:name="DefaultOcxName15" w:shapeid="_x0000_i1149"/>
+                <w:control r:id="rId24" w:name="DefaultOcxName15" w:shapeid="_x0000_i1213"/>
               </w:object>
             </w:r>
           </w:p>
@@ -5510,11 +5510,11 @@
                 <w:sz w:val="19"/>
                 <w:szCs w:val="19"/>
               </w:rPr>
-              <w:object w:dxaOrig="405" w:dyaOrig="375" w14:anchorId="680BA358">
-                <v:shape id="_x0000_i1152" type="#_x0000_t75" style="width:20.25pt;height:18.75pt" o:ole="">
+              <w:object w:dxaOrig="225" w:dyaOrig="225" w14:anchorId="680BA358">
+                <v:shape id="_x0000_i1216" type="#_x0000_t75" style="width:20.25pt;height:18.75pt" o:ole="">
                   <v:imagedata r:id="rId7" o:title=""/>
                 </v:shape>
-                <w:control r:id="rId25" w:name="DefaultOcxName16" w:shapeid="_x0000_i1152"/>
+                <w:control r:id="rId25" w:name="DefaultOcxName16" w:shapeid="_x0000_i1216"/>
               </w:object>
             </w:r>
           </w:p>
@@ -5751,11 +5751,11 @@
                 <w:sz w:val="19"/>
                 <w:szCs w:val="19"/>
               </w:rPr>
-              <w:object w:dxaOrig="405" w:dyaOrig="375" w14:anchorId="21864D66">
-                <v:shape id="_x0000_i1155" type="#_x0000_t75" style="width:20.25pt;height:18.75pt" o:ole="">
+              <w:object w:dxaOrig="225" w:dyaOrig="225" w14:anchorId="21864D66">
+                <v:shape id="_x0000_i1219" type="#_x0000_t75" style="width:20.25pt;height:18.75pt" o:ole="">
                   <v:imagedata r:id="rId9" o:title=""/>
                 </v:shape>
-                <w:control r:id="rId26" w:name="DefaultOcxName17" w:shapeid="_x0000_i1155"/>
+                <w:control r:id="rId26" w:name="DefaultOcxName17" w:shapeid="_x0000_i1219"/>
               </w:object>
             </w:r>
           </w:p>
@@ -5968,11 +5968,11 @@
                 <w:sz w:val="19"/>
                 <w:szCs w:val="19"/>
               </w:rPr>
-              <w:object w:dxaOrig="405" w:dyaOrig="375" w14:anchorId="38540125">
-                <v:shape id="_x0000_i1158" type="#_x0000_t75" style="width:20.25pt;height:18.75pt" o:ole="">
+              <w:object w:dxaOrig="225" w:dyaOrig="225" w14:anchorId="38540125">
+                <v:shape id="_x0000_i1222" type="#_x0000_t75" style="width:20.25pt;height:18.75pt" o:ole="">
                   <v:imagedata r:id="rId9" o:title=""/>
                 </v:shape>
-                <w:control r:id="rId27" w:name="DefaultOcxName18" w:shapeid="_x0000_i1158"/>
+                <w:control r:id="rId27" w:name="DefaultOcxName18" w:shapeid="_x0000_i1222"/>
               </w:object>
             </w:r>
           </w:p>
@@ -6193,11 +6193,11 @@
                 <w:sz w:val="19"/>
                 <w:szCs w:val="19"/>
               </w:rPr>
-              <w:object w:dxaOrig="405" w:dyaOrig="375" w14:anchorId="09BCC009">
-                <v:shape id="_x0000_i1161" type="#_x0000_t75" style="width:20.25pt;height:18.75pt" o:ole="">
+              <w:object w:dxaOrig="225" w:dyaOrig="225" w14:anchorId="09BCC009">
+                <v:shape id="_x0000_i1225" type="#_x0000_t75" style="width:20.25pt;height:18.75pt" o:ole="">
                   <v:imagedata r:id="rId9" o:title=""/>
                 </v:shape>
-                <w:control r:id="rId28" w:name="DefaultOcxName19" w:shapeid="_x0000_i1161"/>
+                <w:control r:id="rId28" w:name="DefaultOcxName19" w:shapeid="_x0000_i1225"/>
               </w:object>
             </w:r>
           </w:p>
@@ -6645,11 +6645,11 @@
                 <w:sz w:val="19"/>
                 <w:szCs w:val="19"/>
               </w:rPr>
-              <w:object w:dxaOrig="405" w:dyaOrig="375" w14:anchorId="291FD9B6">
-                <v:shape id="_x0000_i1164" type="#_x0000_t75" style="width:20.25pt;height:18.75pt" o:ole="">
+              <w:object w:dxaOrig="225" w:dyaOrig="225" w14:anchorId="291FD9B6">
+                <v:shape id="_x0000_i1228" type="#_x0000_t75" style="width:20.25pt;height:18.75pt" o:ole="">
                   <v:imagedata r:id="rId7" o:title=""/>
                 </v:shape>
-                <w:control r:id="rId29" w:name="DefaultOcxName20" w:shapeid="_x0000_i1164"/>
+                <w:control r:id="rId29" w:name="DefaultOcxName20" w:shapeid="_x0000_i1228"/>
               </w:object>
             </w:r>
           </w:p>
@@ -6886,11 +6886,11 @@
                 <w:sz w:val="19"/>
                 <w:szCs w:val="19"/>
               </w:rPr>
-              <w:object w:dxaOrig="405" w:dyaOrig="375" w14:anchorId="45EFD6AF">
-                <v:shape id="_x0000_i1167" type="#_x0000_t75" style="width:20.25pt;height:18.75pt" o:ole="">
+              <w:object w:dxaOrig="225" w:dyaOrig="225" w14:anchorId="45EFD6AF">
+                <v:shape id="_x0000_i1231" type="#_x0000_t75" style="width:20.25pt;height:18.75pt" o:ole="">
                   <v:imagedata r:id="rId9" o:title=""/>
                 </v:shape>
-                <w:control r:id="rId30" w:name="DefaultOcxName21" w:shapeid="_x0000_i1167"/>
+                <w:control r:id="rId30" w:name="DefaultOcxName21" w:shapeid="_x0000_i1231"/>
               </w:object>
             </w:r>
           </w:p>
@@ -7111,11 +7111,11 @@
                 <w:sz w:val="19"/>
                 <w:szCs w:val="19"/>
               </w:rPr>
-              <w:object w:dxaOrig="405" w:dyaOrig="375" w14:anchorId="1D0BE0ED">
-                <v:shape id="_x0000_i1170" type="#_x0000_t75" style="width:20.25pt;height:18.75pt" o:ole="">
+              <w:object w:dxaOrig="225" w:dyaOrig="225" w14:anchorId="1D0BE0ED">
+                <v:shape id="_x0000_i1234" type="#_x0000_t75" style="width:20.25pt;height:18.75pt" o:ole="">
                   <v:imagedata r:id="rId9" o:title=""/>
                 </v:shape>
-                <w:control r:id="rId31" w:name="DefaultOcxName22" w:shapeid="_x0000_i1170"/>
+                <w:control r:id="rId31" w:name="DefaultOcxName22" w:shapeid="_x0000_i1234"/>
               </w:object>
             </w:r>
           </w:p>
@@ -7384,11 +7384,11 @@
                 <w:sz w:val="19"/>
                 <w:szCs w:val="19"/>
               </w:rPr>
-              <w:object w:dxaOrig="405" w:dyaOrig="375" w14:anchorId="6BC0A668">
-                <v:shape id="_x0000_i1173" type="#_x0000_t75" style="width:20.25pt;height:18.75pt" o:ole="">
+              <w:object w:dxaOrig="225" w:dyaOrig="225" w14:anchorId="6BC0A668">
+                <v:shape id="_x0000_i1237" type="#_x0000_t75" style="width:20.25pt;height:18.75pt" o:ole="">
                   <v:imagedata r:id="rId9" o:title=""/>
                 </v:shape>
-                <w:control r:id="rId32" w:name="DefaultOcxName23" w:shapeid="_x0000_i1173"/>
+                <w:control r:id="rId32" w:name="DefaultOcxName23" w:shapeid="_x0000_i1237"/>
               </w:object>
             </w:r>
           </w:p>
@@ -7988,11 +7988,11 @@
                 <w:sz w:val="19"/>
                 <w:szCs w:val="19"/>
               </w:rPr>
-              <w:object w:dxaOrig="405" w:dyaOrig="375" w14:anchorId="58BCDA77">
-                <v:shape id="_x0000_i1176" type="#_x0000_t75" style="width:20.25pt;height:18.75pt" o:ole="">
+              <w:object w:dxaOrig="225" w:dyaOrig="225" w14:anchorId="58BCDA77">
+                <v:shape id="_x0000_i1240" type="#_x0000_t75" style="width:20.25pt;height:18.75pt" o:ole="">
                   <v:imagedata r:id="rId7" o:title=""/>
                 </v:shape>
-                <w:control r:id="rId33" w:name="DefaultOcxName24" w:shapeid="_x0000_i1176"/>
+                <w:control r:id="rId33" w:name="DefaultOcxName24" w:shapeid="_x0000_i1240"/>
               </w:object>
             </w:r>
           </w:p>
@@ -8321,11 +8321,11 @@
                 <w:sz w:val="19"/>
                 <w:szCs w:val="19"/>
               </w:rPr>
-              <w:object w:dxaOrig="405" w:dyaOrig="375" w14:anchorId="6015FCA4">
-                <v:shape id="_x0000_i1179" type="#_x0000_t75" style="width:20.25pt;height:18.75pt" o:ole="">
+              <w:object w:dxaOrig="225" w:dyaOrig="225" w14:anchorId="6015FCA4">
+                <v:shape id="_x0000_i1243" type="#_x0000_t75" style="width:20.25pt;height:18.75pt" o:ole="">
                   <v:imagedata r:id="rId9" o:title=""/>
                 </v:shape>
-                <w:control r:id="rId34" w:name="DefaultOcxName25" w:shapeid="_x0000_i1179"/>
+                <w:control r:id="rId34" w:name="DefaultOcxName25" w:shapeid="_x0000_i1243"/>
               </w:object>
             </w:r>
           </w:p>
@@ -8546,11 +8546,11 @@
                 <w:sz w:val="19"/>
                 <w:szCs w:val="19"/>
               </w:rPr>
-              <w:object w:dxaOrig="405" w:dyaOrig="375" w14:anchorId="468A119E">
-                <v:shape id="_x0000_i1182" type="#_x0000_t75" style="width:20.25pt;height:18.75pt" o:ole="">
+              <w:object w:dxaOrig="225" w:dyaOrig="225" w14:anchorId="468A119E">
+                <v:shape id="_x0000_i1246" type="#_x0000_t75" style="width:20.25pt;height:18.75pt" o:ole="">
                   <v:imagedata r:id="rId9" o:title=""/>
                 </v:shape>
-                <w:control r:id="rId35" w:name="DefaultOcxName26" w:shapeid="_x0000_i1182"/>
+                <w:control r:id="rId35" w:name="DefaultOcxName26" w:shapeid="_x0000_i1246"/>
               </w:object>
             </w:r>
           </w:p>
@@ -8771,11 +8771,11 @@
                 <w:sz w:val="19"/>
                 <w:szCs w:val="19"/>
               </w:rPr>
-              <w:object w:dxaOrig="405" w:dyaOrig="375" w14:anchorId="39D2C5C5">
-                <v:shape id="_x0000_i1185" type="#_x0000_t75" style="width:20.25pt;height:18.75pt" o:ole="">
+              <w:object w:dxaOrig="225" w:dyaOrig="225" w14:anchorId="39D2C5C5">
+                <v:shape id="_x0000_i1249" type="#_x0000_t75" style="width:20.25pt;height:18.75pt" o:ole="">
                   <v:imagedata r:id="rId9" o:title=""/>
                 </v:shape>
-                <w:control r:id="rId36" w:name="DefaultOcxName27" w:shapeid="_x0000_i1185"/>
+                <w:control r:id="rId36" w:name="DefaultOcxName27" w:shapeid="_x0000_i1249"/>
               </w:object>
             </w:r>
           </w:p>
@@ -9271,11 +9271,11 @@
                 <w:sz w:val="19"/>
                 <w:szCs w:val="19"/>
               </w:rPr>
-              <w:object w:dxaOrig="405" w:dyaOrig="375" w14:anchorId="65F9FB91">
-                <v:shape id="_x0000_i1188" type="#_x0000_t75" style="width:20.25pt;height:18.75pt" o:ole="">
+              <w:object w:dxaOrig="225" w:dyaOrig="225" w14:anchorId="65F9FB91">
+                <v:shape id="_x0000_i1252" type="#_x0000_t75" style="width:20.25pt;height:18.75pt" o:ole="">
                   <v:imagedata r:id="rId7" o:title=""/>
                 </v:shape>
-                <w:control r:id="rId37" w:name="DefaultOcxName28" w:shapeid="_x0000_i1188"/>
+                <w:control r:id="rId37" w:name="DefaultOcxName28" w:shapeid="_x0000_i1252"/>
               </w:object>
             </w:r>
           </w:p>
@@ -9609,11 +9609,11 @@
                 <w:szCs w:val="19"/>
               </w:rPr>
               <w:lastRenderedPageBreak/>
-              <w:object w:dxaOrig="405" w:dyaOrig="375" w14:anchorId="4234E42F">
-                <v:shape id="_x0000_i1191" type="#_x0000_t75" style="width:20.25pt;height:18.75pt" o:ole="">
+              <w:object w:dxaOrig="225" w:dyaOrig="225" w14:anchorId="4234E42F">
+                <v:shape id="_x0000_i1255" type="#_x0000_t75" style="width:20.25pt;height:18.75pt" o:ole="">
                   <v:imagedata r:id="rId9" o:title=""/>
                 </v:shape>
-                <w:control r:id="rId38" w:name="DefaultOcxName29" w:shapeid="_x0000_i1191"/>
+                <w:control r:id="rId38" w:name="DefaultOcxName29" w:shapeid="_x0000_i1255"/>
               </w:object>
             </w:r>
           </w:p>
@@ -9818,11 +9818,11 @@
                 <w:sz w:val="19"/>
                 <w:szCs w:val="19"/>
               </w:rPr>
-              <w:object w:dxaOrig="405" w:dyaOrig="375" w14:anchorId="0222B83E">
-                <v:shape id="_x0000_i1194" type="#_x0000_t75" style="width:20.25pt;height:18.75pt" o:ole="">
+              <w:object w:dxaOrig="225" w:dyaOrig="225" w14:anchorId="0222B83E">
+                <v:shape id="_x0000_i1258" type="#_x0000_t75" style="width:20.25pt;height:18.75pt" o:ole="">
                   <v:imagedata r:id="rId9" o:title=""/>
                 </v:shape>
-                <w:control r:id="rId39" w:name="DefaultOcxName30" w:shapeid="_x0000_i1194"/>
+                <w:control r:id="rId39" w:name="DefaultOcxName30" w:shapeid="_x0000_i1258"/>
               </w:object>
             </w:r>
           </w:p>
@@ -10125,11 +10125,11 @@
                 <w:sz w:val="19"/>
                 <w:szCs w:val="19"/>
               </w:rPr>
-              <w:object w:dxaOrig="405" w:dyaOrig="375" w14:anchorId="0902DBD9">
-                <v:shape id="_x0000_i1197" type="#_x0000_t75" style="width:20.25pt;height:18.75pt" o:ole="">
+              <w:object w:dxaOrig="225" w:dyaOrig="225" w14:anchorId="0902DBD9">
+                <v:shape id="_x0000_i1261" type="#_x0000_t75" style="width:20.25pt;height:18.75pt" o:ole="">
                   <v:imagedata r:id="rId9" o:title=""/>
                 </v:shape>
-                <w:control r:id="rId40" w:name="DefaultOcxName31" w:shapeid="_x0000_i1197"/>
+                <w:control r:id="rId40" w:name="DefaultOcxName31" w:shapeid="_x0000_i1261"/>
               </w:object>
             </w:r>
           </w:p>
@@ -18343,11 +18343,11 @@
                 <w:sz w:val="19"/>
                 <w:szCs w:val="19"/>
               </w:rPr>
-              <w:object w:dxaOrig="405" w:dyaOrig="375" w14:anchorId="5FEFADD1">
-                <v:shape id="_x0000_i1200" type="#_x0000_t75" style="width:20.25pt;height:18.75pt" o:ole="">
+              <w:object w:dxaOrig="225" w:dyaOrig="225" w14:anchorId="5FEFADD1">
+                <v:shape id="_x0000_i1264" type="#_x0000_t75" style="width:20.25pt;height:18.75pt" o:ole="">
                   <v:imagedata r:id="rId9" o:title=""/>
                 </v:shape>
-                <w:control r:id="rId41" w:name="DefaultOcxName33" w:shapeid="_x0000_i1200"/>
+                <w:control r:id="rId41" w:name="DefaultOcxName33" w:shapeid="_x0000_i1264"/>
               </w:object>
             </w:r>
           </w:p>
@@ -18570,11 +18570,11 @@
                 <w:sz w:val="19"/>
                 <w:szCs w:val="19"/>
               </w:rPr>
-              <w:object w:dxaOrig="405" w:dyaOrig="375" w14:anchorId="08EC14F4">
-                <v:shape id="_x0000_i1203" type="#_x0000_t75" style="width:20.25pt;height:18.75pt" o:ole="">
+              <w:object w:dxaOrig="225" w:dyaOrig="225" w14:anchorId="08EC14F4">
+                <v:shape id="_x0000_i1267" type="#_x0000_t75" style="width:20.25pt;height:18.75pt" o:ole="">
                   <v:imagedata r:id="rId9" o:title=""/>
                 </v:shape>
-                <w:control r:id="rId42" w:name="DefaultOcxName110" w:shapeid="_x0000_i1203"/>
+                <w:control r:id="rId42" w:name="DefaultOcxName110" w:shapeid="_x0000_i1267"/>
               </w:object>
             </w:r>
           </w:p>
@@ -18845,11 +18845,11 @@
                 <w:sz w:val="19"/>
                 <w:szCs w:val="19"/>
               </w:rPr>
-              <w:object w:dxaOrig="405" w:dyaOrig="375" w14:anchorId="63EC88F0">
-                <v:shape id="_x0000_i1206" type="#_x0000_t75" style="width:20.25pt;height:18.75pt" o:ole="">
+              <w:object w:dxaOrig="225" w:dyaOrig="225" w14:anchorId="63EC88F0">
+                <v:shape id="_x0000_i1270" type="#_x0000_t75" style="width:20.25pt;height:18.75pt" o:ole="">
                   <v:imagedata r:id="rId9" o:title=""/>
                 </v:shape>
-                <w:control r:id="rId43" w:name="DefaultOcxName210" w:shapeid="_x0000_i1206"/>
+                <w:control r:id="rId43" w:name="DefaultOcxName210" w:shapeid="_x0000_i1270"/>
               </w:object>
             </w:r>
           </w:p>
@@ -19060,11 +19060,11 @@
                 <w:sz w:val="19"/>
                 <w:szCs w:val="19"/>
               </w:rPr>
-              <w:object w:dxaOrig="405" w:dyaOrig="375" w14:anchorId="044E5727">
-                <v:shape id="_x0000_i1209" type="#_x0000_t75" style="width:20.25pt;height:18.75pt" o:ole="">
+              <w:object w:dxaOrig="225" w:dyaOrig="225" w14:anchorId="044E5727">
+                <v:shape id="_x0000_i1273" type="#_x0000_t75" style="width:20.25pt;height:18.75pt" o:ole="">
                   <v:imagedata r:id="rId7" o:title=""/>
                 </v:shape>
-                <w:control r:id="rId44" w:name="DefaultOcxName32" w:shapeid="_x0000_i1209"/>
+                <w:control r:id="rId44" w:name="DefaultOcxName32" w:shapeid="_x0000_i1273"/>
               </w:object>
             </w:r>
           </w:p>
@@ -19567,11 +19567,11 @@
                 <w:sz w:val="19"/>
                 <w:szCs w:val="19"/>
               </w:rPr>
-              <w:object w:dxaOrig="405" w:dyaOrig="375" w14:anchorId="4C721F3A">
-                <v:shape id="_x0000_i1212" type="#_x0000_t75" style="width:20.25pt;height:18.75pt" o:ole="">
+              <w:object w:dxaOrig="225" w:dyaOrig="225" w14:anchorId="4C721F3A">
+                <v:shape id="_x0000_i1276" type="#_x0000_t75" style="width:20.25pt;height:18.75pt" o:ole="">
                   <v:imagedata r:id="rId9" o:title=""/>
                 </v:shape>
-                <w:control r:id="rId45" w:name="DefaultOcxName41" w:shapeid="_x0000_i1212"/>
+                <w:control r:id="rId45" w:name="DefaultOcxName41" w:shapeid="_x0000_i1276"/>
               </w:object>
             </w:r>
           </w:p>
@@ -19762,11 +19762,11 @@
                 <w:sz w:val="19"/>
                 <w:szCs w:val="19"/>
               </w:rPr>
-              <w:object w:dxaOrig="405" w:dyaOrig="375" w14:anchorId="5124C66A">
-                <v:shape id="_x0000_i1215" type="#_x0000_t75" style="width:20.25pt;height:18.75pt" o:ole="">
+              <w:object w:dxaOrig="225" w:dyaOrig="225" w14:anchorId="5124C66A">
+                <v:shape id="_x0000_i1279" type="#_x0000_t75" style="width:20.25pt;height:18.75pt" o:ole="">
                   <v:imagedata r:id="rId7" o:title=""/>
                 </v:shape>
-                <w:control r:id="rId46" w:name="DefaultOcxName51" w:shapeid="_x0000_i1215"/>
+                <w:control r:id="rId46" w:name="DefaultOcxName51" w:shapeid="_x0000_i1279"/>
               </w:object>
             </w:r>
           </w:p>
@@ -19958,11 +19958,11 @@
                 <w:szCs w:val="19"/>
               </w:rPr>
               <w:lastRenderedPageBreak/>
-              <w:object w:dxaOrig="405" w:dyaOrig="375" w14:anchorId="0ADCC241">
-                <v:shape id="_x0000_i1218" type="#_x0000_t75" style="width:20.25pt;height:18.75pt" o:ole="">
+              <w:object w:dxaOrig="225" w:dyaOrig="225" w14:anchorId="0ADCC241">
+                <v:shape id="_x0000_i1282" type="#_x0000_t75" style="width:20.25pt;height:18.75pt" o:ole="">
                   <v:imagedata r:id="rId9" o:title=""/>
                 </v:shape>
-                <w:control r:id="rId47" w:name="DefaultOcxName61" w:shapeid="_x0000_i1218"/>
+                <w:control r:id="rId47" w:name="DefaultOcxName61" w:shapeid="_x0000_i1282"/>
               </w:object>
             </w:r>
           </w:p>
@@ -20247,11 +20247,11 @@
                 <w:sz w:val="19"/>
                 <w:szCs w:val="19"/>
               </w:rPr>
-              <w:object w:dxaOrig="405" w:dyaOrig="375" w14:anchorId="5214E0C0">
-                <v:shape id="_x0000_i1221" type="#_x0000_t75" style="width:20.25pt;height:18.75pt" o:ole="">
+              <w:object w:dxaOrig="225" w:dyaOrig="225" w14:anchorId="5214E0C0">
+                <v:shape id="_x0000_i1285" type="#_x0000_t75" style="width:20.25pt;height:18.75pt" o:ole="">
                   <v:imagedata r:id="rId9" o:title=""/>
                 </v:shape>
-                <w:control r:id="rId48" w:name="DefaultOcxName71" w:shapeid="_x0000_i1221"/>
+                <w:control r:id="rId48" w:name="DefaultOcxName71" w:shapeid="_x0000_i1285"/>
               </w:object>
             </w:r>
           </w:p>
@@ -21570,11 +21570,11 @@
                 <w:sz w:val="19"/>
                 <w:szCs w:val="19"/>
               </w:rPr>
-              <w:object w:dxaOrig="405" w:dyaOrig="375" w14:anchorId="05FEF4E1">
-                <v:shape id="_x0000_i1224" type="#_x0000_t75" style="width:20.25pt;height:18.75pt" o:ole="">
+              <w:object w:dxaOrig="225" w:dyaOrig="225" w14:anchorId="05FEF4E1">
+                <v:shape id="_x0000_i1288" type="#_x0000_t75" style="width:20.25pt;height:18.75pt" o:ole="">
                   <v:imagedata r:id="rId7" o:title=""/>
                 </v:shape>
-                <w:control r:id="rId49" w:name="DefaultOcxName81" w:shapeid="_x0000_i1224"/>
+                <w:control r:id="rId49" w:name="DefaultOcxName81" w:shapeid="_x0000_i1288"/>
               </w:object>
             </w:r>
           </w:p>
@@ -21675,11 +21675,11 @@
                 <w:sz w:val="19"/>
                 <w:szCs w:val="19"/>
               </w:rPr>
-              <w:object w:dxaOrig="405" w:dyaOrig="375" w14:anchorId="21050806">
-                <v:shape id="_x0000_i1227" type="#_x0000_t75" style="width:20.25pt;height:18.75pt" o:ole="">
+              <w:object w:dxaOrig="225" w:dyaOrig="225" w14:anchorId="21050806">
+                <v:shape id="_x0000_i1291" type="#_x0000_t75" style="width:20.25pt;height:18.75pt" o:ole="">
                   <v:imagedata r:id="rId9" o:title=""/>
                 </v:shape>
-                <w:control r:id="rId50" w:name="DefaultOcxName91" w:shapeid="_x0000_i1227"/>
+                <w:control r:id="rId50" w:name="DefaultOcxName91" w:shapeid="_x0000_i1291"/>
               </w:object>
             </w:r>
           </w:p>
@@ -21812,11 +21812,11 @@
                 <w:sz w:val="19"/>
                 <w:szCs w:val="19"/>
               </w:rPr>
-              <w:object w:dxaOrig="405" w:dyaOrig="375" w14:anchorId="59118F11">
-                <v:shape id="_x0000_i1230" type="#_x0000_t75" style="width:20.25pt;height:18.75pt" o:ole="">
+              <w:object w:dxaOrig="225" w:dyaOrig="225" w14:anchorId="59118F11">
+                <v:shape id="_x0000_i1294" type="#_x0000_t75" style="width:20.25pt;height:18.75pt" o:ole="">
                   <v:imagedata r:id="rId9" o:title=""/>
                 </v:shape>
-                <w:control r:id="rId51" w:name="DefaultOcxName101" w:shapeid="_x0000_i1230"/>
+                <w:control r:id="rId51" w:name="DefaultOcxName101" w:shapeid="_x0000_i1294"/>
               </w:object>
             </w:r>
           </w:p>
@@ -21917,11 +21917,11 @@
                 <w:sz w:val="19"/>
                 <w:szCs w:val="19"/>
               </w:rPr>
-              <w:object w:dxaOrig="405" w:dyaOrig="375" w14:anchorId="11AA648F">
-                <v:shape id="_x0000_i1233" type="#_x0000_t75" style="width:20.25pt;height:18.75pt" o:ole="">
+              <w:object w:dxaOrig="225" w:dyaOrig="225" w14:anchorId="11AA648F">
+                <v:shape id="_x0000_i1297" type="#_x0000_t75" style="width:20.25pt;height:18.75pt" o:ole="">
                   <v:imagedata r:id="rId9" o:title=""/>
                 </v:shape>
-                <w:control r:id="rId52" w:name="DefaultOcxName111" w:shapeid="_x0000_i1233"/>
+                <w:control r:id="rId52" w:name="DefaultOcxName111" w:shapeid="_x0000_i1297"/>
               </w:object>
             </w:r>
           </w:p>
@@ -22552,11 +22552,11 @@
                 <w:sz w:val="19"/>
                 <w:szCs w:val="19"/>
               </w:rPr>
-              <w:object w:dxaOrig="405" w:dyaOrig="375" w14:anchorId="4CA4182D">
-                <v:shape id="_x0000_i1236" type="#_x0000_t75" style="width:20.25pt;height:18.75pt" o:ole="">
+              <w:object w:dxaOrig="225" w:dyaOrig="225" w14:anchorId="4CA4182D">
+                <v:shape id="_x0000_i1300" type="#_x0000_t75" style="width:20.25pt;height:18.75pt" o:ole="">
                   <v:imagedata r:id="rId9" o:title=""/>
                 </v:shape>
-                <w:control r:id="rId54" w:name="DefaultOcxName121" w:shapeid="_x0000_i1236"/>
+                <w:control r:id="rId54" w:name="DefaultOcxName121" w:shapeid="_x0000_i1300"/>
               </w:object>
             </w:r>
           </w:p>
@@ -22865,11 +22865,11 @@
                 <w:sz w:val="19"/>
                 <w:szCs w:val="19"/>
               </w:rPr>
-              <w:object w:dxaOrig="405" w:dyaOrig="375" w14:anchorId="4E4057E7">
-                <v:shape id="_x0000_i1239" type="#_x0000_t75" style="width:20.25pt;height:18.75pt" o:ole="">
+              <w:object w:dxaOrig="225" w:dyaOrig="225" w14:anchorId="4E4057E7">
+                <v:shape id="_x0000_i1303" type="#_x0000_t75" style="width:20.25pt;height:18.75pt" o:ole="">
                   <v:imagedata r:id="rId9" o:title=""/>
                 </v:shape>
-                <w:control r:id="rId55" w:name="DefaultOcxName131" w:shapeid="_x0000_i1239"/>
+                <w:control r:id="rId55" w:name="DefaultOcxName131" w:shapeid="_x0000_i1303"/>
               </w:object>
             </w:r>
           </w:p>
@@ -23019,11 +23019,11 @@
                 <w:szCs w:val="19"/>
               </w:rPr>
               <w:lastRenderedPageBreak/>
-              <w:object w:dxaOrig="405" w:dyaOrig="375" w14:anchorId="157925CB">
-                <v:shape id="_x0000_i1242" type="#_x0000_t75" style="width:20.25pt;height:18.75pt" o:ole="">
+              <w:object w:dxaOrig="225" w:dyaOrig="225" w14:anchorId="157925CB">
+                <v:shape id="_x0000_i1306" type="#_x0000_t75" style="width:20.25pt;height:18.75pt" o:ole="">
                   <v:imagedata r:id="rId7" o:title=""/>
                 </v:shape>
-                <w:control r:id="rId56" w:name="DefaultOcxName141" w:shapeid="_x0000_i1242"/>
+                <w:control r:id="rId56" w:name="DefaultOcxName141" w:shapeid="_x0000_i1306"/>
               </w:object>
             </w:r>
           </w:p>
@@ -23268,11 +23268,11 @@
                 <w:sz w:val="19"/>
                 <w:szCs w:val="19"/>
               </w:rPr>
-              <w:object w:dxaOrig="405" w:dyaOrig="375" w14:anchorId="63AB8D4C">
-                <v:shape id="_x0000_i1245" type="#_x0000_t75" style="width:20.25pt;height:18.75pt" o:ole="">
+              <w:object w:dxaOrig="225" w:dyaOrig="225" w14:anchorId="63AB8D4C">
+                <v:shape id="_x0000_i1309" type="#_x0000_t75" style="width:20.25pt;height:18.75pt" o:ole="">
                   <v:imagedata r:id="rId9" o:title=""/>
                 </v:shape>
-                <w:control r:id="rId57" w:name="DefaultOcxName151" w:shapeid="_x0000_i1245"/>
+                <w:control r:id="rId57" w:name="DefaultOcxName151" w:shapeid="_x0000_i1309"/>
               </w:object>
             </w:r>
           </w:p>
@@ -24212,11 +24212,11 @@
                 <w:sz w:val="19"/>
                 <w:szCs w:val="19"/>
               </w:rPr>
-              <w:object w:dxaOrig="405" w:dyaOrig="375" w14:anchorId="2BCFBCE5">
-                <v:shape id="_x0000_i1248" type="#_x0000_t75" style="width:20.25pt;height:18.75pt" o:ole="">
+              <w:object w:dxaOrig="225" w:dyaOrig="225" w14:anchorId="2BCFBCE5">
+                <v:shape id="_x0000_i1312" type="#_x0000_t75" style="width:20.25pt;height:18.75pt" o:ole="">
                   <v:imagedata r:id="rId7" o:title=""/>
                 </v:shape>
-                <w:control r:id="rId59" w:name="DefaultOcxName161" w:shapeid="_x0000_i1248"/>
+                <w:control r:id="rId59" w:name="DefaultOcxName161" w:shapeid="_x0000_i1312"/>
               </w:object>
             </w:r>
           </w:p>
@@ -24427,11 +24427,11 @@
                 <w:sz w:val="19"/>
                 <w:szCs w:val="19"/>
               </w:rPr>
-              <w:object w:dxaOrig="405" w:dyaOrig="375" w14:anchorId="5B8E5CCE">
-                <v:shape id="_x0000_i1251" type="#_x0000_t75" style="width:20.25pt;height:18.75pt" o:ole="">
+              <w:object w:dxaOrig="225" w:dyaOrig="225" w14:anchorId="5B8E5CCE">
+                <v:shape id="_x0000_i1315" type="#_x0000_t75" style="width:20.25pt;height:18.75pt" o:ole="">
                   <v:imagedata r:id="rId9" o:title=""/>
                 </v:shape>
-                <w:control r:id="rId60" w:name="DefaultOcxName171" w:shapeid="_x0000_i1251"/>
+                <w:control r:id="rId60" w:name="DefaultOcxName171" w:shapeid="_x0000_i1315"/>
               </w:object>
             </w:r>
           </w:p>
@@ -24599,11 +24599,11 @@
                 <w:szCs w:val="19"/>
               </w:rPr>
               <w:lastRenderedPageBreak/>
-              <w:object w:dxaOrig="405" w:dyaOrig="375" w14:anchorId="7F8B2CD7">
-                <v:shape id="_x0000_i1254" type="#_x0000_t75" style="width:20.25pt;height:18.75pt" o:ole="">
+              <w:object w:dxaOrig="225" w:dyaOrig="225" w14:anchorId="7F8B2CD7">
+                <v:shape id="_x0000_i1318" type="#_x0000_t75" style="width:20.25pt;height:18.75pt" o:ole="">
                   <v:imagedata r:id="rId9" o:title=""/>
                 </v:shape>
-                <w:control r:id="rId61" w:name="DefaultOcxName181" w:shapeid="_x0000_i1254"/>
+                <w:control r:id="rId61" w:name="DefaultOcxName181" w:shapeid="_x0000_i1318"/>
               </w:object>
             </w:r>
           </w:p>
@@ -24824,11 +24824,11 @@
                 <w:sz w:val="19"/>
                 <w:szCs w:val="19"/>
               </w:rPr>
-              <w:object w:dxaOrig="405" w:dyaOrig="375" w14:anchorId="1944246D">
-                <v:shape id="_x0000_i1257" type="#_x0000_t75" style="width:20.25pt;height:18.75pt" o:ole="">
+              <w:object w:dxaOrig="225" w:dyaOrig="225" w14:anchorId="1944246D">
+                <v:shape id="_x0000_i1321" type="#_x0000_t75" style="width:20.25pt;height:18.75pt" o:ole="">
                   <v:imagedata r:id="rId9" o:title=""/>
                 </v:shape>
-                <w:control r:id="rId62" w:name="DefaultOcxName191" w:shapeid="_x0000_i1257"/>
+                <w:control r:id="rId62" w:name="DefaultOcxName191" w:shapeid="_x0000_i1321"/>
               </w:object>
             </w:r>
           </w:p>
@@ -25503,11 +25503,11 @@
                 <w:sz w:val="19"/>
                 <w:szCs w:val="19"/>
               </w:rPr>
-              <w:object w:dxaOrig="405" w:dyaOrig="375" w14:anchorId="2190F80D">
-                <v:shape id="_x0000_i1260" type="#_x0000_t75" style="width:20.25pt;height:18.75pt" o:ole="">
+              <w:object w:dxaOrig="225" w:dyaOrig="225" w14:anchorId="2190F80D">
+                <v:shape id="_x0000_i1324" type="#_x0000_t75" style="width:20.25pt;height:18.75pt" o:ole="">
                   <v:imagedata r:id="rId9" o:title=""/>
                 </v:shape>
-                <w:control r:id="rId64" w:name="DefaultOcxName201" w:shapeid="_x0000_i1260"/>
+                <w:control r:id="rId64" w:name="DefaultOcxName201" w:shapeid="_x0000_i1324"/>
               </w:object>
             </w:r>
           </w:p>
@@ -25736,11 +25736,11 @@
                 <w:sz w:val="19"/>
                 <w:szCs w:val="19"/>
               </w:rPr>
-              <w:object w:dxaOrig="405" w:dyaOrig="375" w14:anchorId="5188C22B">
-                <v:shape id="_x0000_i1263" type="#_x0000_t75" style="width:20.25pt;height:18.75pt" o:ole="">
-                  <v:imagedata r:id="rId7" o:title=""/>
+              <w:object w:dxaOrig="225" w:dyaOrig="225" w14:anchorId="5188C22B">
+                <v:shape id="_x0000_i1456" type="#_x0000_t75" style="width:20.25pt;height:18.75pt" o:ole="">
+                  <v:imagedata r:id="rId9" o:title=""/>
                 </v:shape>
-                <w:control r:id="rId65" w:name="DefaultOcxName211" w:shapeid="_x0000_i1263"/>
+                <w:control r:id="rId65" w:name="DefaultOcxName211" w:shapeid="_x0000_i1456"/>
               </w:object>
             </w:r>
           </w:p>
@@ -26065,11 +26065,11 @@
                 <w:sz w:val="19"/>
                 <w:szCs w:val="19"/>
               </w:rPr>
-              <w:object w:dxaOrig="405" w:dyaOrig="375" w14:anchorId="068DD559">
-                <v:shape id="_x0000_i1266" type="#_x0000_t75" style="width:20.25pt;height:18.75pt" o:ole="">
-                  <v:imagedata r:id="rId9" o:title=""/>
+              <w:object w:dxaOrig="225" w:dyaOrig="225" w14:anchorId="068DD559">
+                <v:shape id="_x0000_i1457" type="#_x0000_t75" style="width:20.25pt;height:18.75pt" o:ole="">
+                  <v:imagedata r:id="rId7" o:title=""/>
                 </v:shape>
-                <w:control r:id="rId66" w:name="DefaultOcxName221" w:shapeid="_x0000_i1266"/>
+                <w:control r:id="rId66" w:name="DefaultOcxName221" w:shapeid="_x0000_i1457"/>
               </w:object>
             </w:r>
           </w:p>
@@ -26332,11 +26332,11 @@
                 <w:sz w:val="19"/>
                 <w:szCs w:val="19"/>
               </w:rPr>
-              <w:object w:dxaOrig="405" w:dyaOrig="375" w14:anchorId="0A3E7620">
-                <v:shape id="_x0000_i1269" type="#_x0000_t75" style="width:20.25pt;height:18.75pt" o:ole="">
+              <w:object w:dxaOrig="225" w:dyaOrig="225" w14:anchorId="0A3E7620">
+                <v:shape id="_x0000_i1333" type="#_x0000_t75" style="width:20.25pt;height:18.75pt" o:ole="">
                   <v:imagedata r:id="rId9" o:title=""/>
                 </v:shape>
-                <w:control r:id="rId67" w:name="DefaultOcxName231" w:shapeid="_x0000_i1269"/>
+                <w:control r:id="rId67" w:name="DefaultOcxName231" w:shapeid="_x0000_i1333"/>
               </w:object>
             </w:r>
           </w:p>
@@ -27149,11 +27149,11 @@
                 <w:sz w:val="19"/>
                 <w:szCs w:val="19"/>
               </w:rPr>
-              <w:object w:dxaOrig="405" w:dyaOrig="375" w14:anchorId="19466558">
-                <v:shape id="_x0000_i1272" type="#_x0000_t75" style="width:20.25pt;height:18.75pt" o:ole="">
+              <w:object w:dxaOrig="225" w:dyaOrig="225" w14:anchorId="19466558">
+                <v:shape id="_x0000_i1336" type="#_x0000_t75" style="width:20.25pt;height:18.75pt" o:ole="">
                   <v:imagedata r:id="rId9" o:title=""/>
                 </v:shape>
-                <w:control r:id="rId68" w:name="DefaultOcxName241" w:shapeid="_x0000_i1272"/>
+                <w:control r:id="rId68" w:name="DefaultOcxName241" w:shapeid="_x0000_i1336"/>
               </w:object>
             </w:r>
           </w:p>
@@ -27262,11 +27262,11 @@
                 <w:sz w:val="19"/>
                 <w:szCs w:val="19"/>
               </w:rPr>
-              <w:object w:dxaOrig="405" w:dyaOrig="375" w14:anchorId="3CAAB1E4">
-                <v:shape id="_x0000_i1275" type="#_x0000_t75" style="width:20.25pt;height:18.75pt" o:ole="">
+              <w:object w:dxaOrig="225" w:dyaOrig="225" w14:anchorId="3CAAB1E4">
+                <v:shape id="_x0000_i1339" type="#_x0000_t75" style="width:20.25pt;height:18.75pt" o:ole="">
                   <v:imagedata r:id="rId9" o:title=""/>
                 </v:shape>
-                <w:control r:id="rId69" w:name="DefaultOcxName251" w:shapeid="_x0000_i1275"/>
+                <w:control r:id="rId69" w:name="DefaultOcxName251" w:shapeid="_x0000_i1339"/>
               </w:object>
             </w:r>
           </w:p>
@@ -27375,11 +27375,11 @@
                 <w:sz w:val="19"/>
                 <w:szCs w:val="19"/>
               </w:rPr>
-              <w:object w:dxaOrig="405" w:dyaOrig="375" w14:anchorId="7B775842">
-                <v:shape id="_x0000_i1278" type="#_x0000_t75" style="width:20.25pt;height:18.75pt" o:ole="">
+              <w:object w:dxaOrig="225" w:dyaOrig="225" w14:anchorId="7B775842">
+                <v:shape id="_x0000_i1342" type="#_x0000_t75" style="width:20.25pt;height:18.75pt" o:ole="">
                   <v:imagedata r:id="rId7" o:title=""/>
                 </v:shape>
-                <w:control r:id="rId70" w:name="DefaultOcxName261" w:shapeid="_x0000_i1278"/>
+                <w:control r:id="rId70" w:name="DefaultOcxName261" w:shapeid="_x0000_i1342"/>
               </w:object>
             </w:r>
           </w:p>
@@ -27488,11 +27488,11 @@
                 <w:sz w:val="19"/>
                 <w:szCs w:val="19"/>
               </w:rPr>
-              <w:object w:dxaOrig="405" w:dyaOrig="375" w14:anchorId="2C81D36A">
-                <v:shape id="_x0000_i1281" type="#_x0000_t75" style="width:20.25pt;height:18.75pt" o:ole="">
+              <w:object w:dxaOrig="225" w:dyaOrig="225" w14:anchorId="2C81D36A">
+                <v:shape id="_x0000_i1345" type="#_x0000_t75" style="width:20.25pt;height:18.75pt" o:ole="">
                   <v:imagedata r:id="rId9" o:title=""/>
                 </v:shape>
-                <w:control r:id="rId71" w:name="DefaultOcxName271" w:shapeid="_x0000_i1281"/>
+                <w:control r:id="rId71" w:name="DefaultOcxName271" w:shapeid="_x0000_i1345"/>
               </w:object>
             </w:r>
           </w:p>
@@ -27988,11 +27988,11 @@
                 <w:sz w:val="19"/>
                 <w:szCs w:val="19"/>
               </w:rPr>
-              <w:object w:dxaOrig="405" w:dyaOrig="375" w14:anchorId="6D81BD86">
-                <v:shape id="_x0000_i1284" type="#_x0000_t75" style="width:20.25pt;height:18.75pt" o:ole="">
+              <w:object w:dxaOrig="225" w:dyaOrig="225" w14:anchorId="6D81BD86">
+                <v:shape id="_x0000_i1348" type="#_x0000_t75" style="width:20.25pt;height:18.75pt" o:ole="">
                   <v:imagedata r:id="rId7" o:title=""/>
                 </v:shape>
-                <w:control r:id="rId73" w:name="DefaultOcxName281" w:shapeid="_x0000_i1284"/>
+                <w:control r:id="rId73" w:name="DefaultOcxName281" w:shapeid="_x0000_i1348"/>
               </w:object>
             </w:r>
           </w:p>
@@ -28277,11 +28277,11 @@
                 <w:sz w:val="19"/>
                 <w:szCs w:val="19"/>
               </w:rPr>
-              <w:object w:dxaOrig="405" w:dyaOrig="375" w14:anchorId="2550A48F">
-                <v:shape id="_x0000_i1287" type="#_x0000_t75" style="width:20.25pt;height:18.75pt" o:ole="">
+              <w:object w:dxaOrig="225" w:dyaOrig="225" w14:anchorId="2550A48F">
+                <v:shape id="_x0000_i1351" type="#_x0000_t75" style="width:20.25pt;height:18.75pt" o:ole="">
                   <v:imagedata r:id="rId9" o:title=""/>
                 </v:shape>
-                <w:control r:id="rId74" w:name="DefaultOcxName291" w:shapeid="_x0000_i1287"/>
+                <w:control r:id="rId74" w:name="DefaultOcxName291" w:shapeid="_x0000_i1351"/>
               </w:object>
             </w:r>
           </w:p>
@@ -28502,11 +28502,11 @@
                 <w:sz w:val="19"/>
                 <w:szCs w:val="19"/>
               </w:rPr>
-              <w:object w:dxaOrig="405" w:dyaOrig="375" w14:anchorId="21C5C490">
-                <v:shape id="_x0000_i1290" type="#_x0000_t75" style="width:20.25pt;height:18.75pt" o:ole="">
+              <w:object w:dxaOrig="225" w:dyaOrig="225" w14:anchorId="21C5C490">
+                <v:shape id="_x0000_i1354" type="#_x0000_t75" style="width:20.25pt;height:18.75pt" o:ole="">
                   <v:imagedata r:id="rId9" o:title=""/>
                 </v:shape>
-                <w:control r:id="rId75" w:name="DefaultOcxName301" w:shapeid="_x0000_i1290"/>
+                <w:control r:id="rId75" w:name="DefaultOcxName301" w:shapeid="_x0000_i1354"/>
               </w:object>
             </w:r>
           </w:p>
@@ -28881,11 +28881,11 @@
                 <w:sz w:val="19"/>
                 <w:szCs w:val="19"/>
               </w:rPr>
-              <w:object w:dxaOrig="405" w:dyaOrig="375" w14:anchorId="3B128E25">
-                <v:shape id="_x0000_i1293" type="#_x0000_t75" style="width:20.25pt;height:18.75pt" o:ole="">
+              <w:object w:dxaOrig="225" w:dyaOrig="225" w14:anchorId="3B128E25">
+                <v:shape id="_x0000_i1357" type="#_x0000_t75" style="width:20.25pt;height:18.75pt" o:ole="">
                   <v:imagedata r:id="rId9" o:title=""/>
                 </v:shape>
-                <w:control r:id="rId76" w:name="DefaultOcxName311" w:shapeid="_x0000_i1293"/>
+                <w:control r:id="rId76" w:name="DefaultOcxName311" w:shapeid="_x0000_i1357"/>
               </w:object>
             </w:r>
           </w:p>
@@ -29853,11 +29853,6 @@
       </w:r>
     </w:p>
     <w:p>
-      <w:pPr>
-        <w:rPr>
-          <w:rFonts w:hint="eastAsia"/>
-        </w:rPr>
-      </w:pPr>
       <w:r>
         <w:rPr>
           <w:rFonts w:hint="eastAsia"/>
@@ -30075,11 +30070,6 @@
       </w:r>
     </w:p>
     <w:p>
-      <w:pPr>
-        <w:rPr>
-          <w:rFonts w:hint="eastAsia"/>
-        </w:rPr>
-      </w:pPr>
       <w:r>
         <w:rPr>
           <w:rFonts w:hint="eastAsia"/>
@@ -31711,11 +31701,6 @@
       </w:r>
     </w:p>
     <w:p>
-      <w:pPr>
-        <w:rPr>
-          <w:rFonts w:hint="eastAsia"/>
-        </w:rPr>
-      </w:pPr>
       <w:r>
         <w:rPr>
           <w:rFonts w:hint="eastAsia"/>
@@ -33543,11 +33528,6 @@
       </w:r>
     </w:p>
     <w:p>
-      <w:pPr>
-        <w:rPr>
-          <w:rFonts w:hint="eastAsia"/>
-        </w:rPr>
-      </w:pPr>
       <w:proofErr w:type="spellStart"/>
       <w:r>
         <w:rPr>
@@ -40410,7 +40390,7 @@
         <w:jc w:val="left"/>
         <w:outlineLvl w:val="2"/>
         <w:rPr>
-          <w:rFonts w:ascii="inherit" w:eastAsia="굴림" w:hAnsi="inherit" w:cs="Helvetica"/>
+          <w:rFonts w:ascii="inherit" w:eastAsia="굴림" w:hAnsi="inherit" w:cs="Helvetica" w:hint="eastAsia"/>
           <w:b/>
           <w:bCs/>
           <w:caps/>
@@ -40465,7 +40445,7 @@
         <w:ind w:left="0"/>
         <w:jc w:val="left"/>
         <w:rPr>
-          <w:rFonts w:ascii="inherit" w:eastAsia="굴림" w:hAnsi="inherit" w:cs="Helvetica"/>
+          <w:rFonts w:ascii="inherit" w:eastAsia="굴림" w:hAnsi="inherit" w:cs="Helvetica" w:hint="eastAsia"/>
           <w:color w:val="111111"/>
           <w:kern w:val="0"/>
           <w:szCs w:val="20"/>
@@ -40513,7 +40493,7 @@
               <w:spacing w:after="0" w:line="240" w:lineRule="auto"/>
               <w:jc w:val="left"/>
               <w:rPr>
-                <w:rFonts w:ascii="inherit" w:eastAsia="굴림" w:hAnsi="inherit" w:cs="굴림"/>
+                <w:rFonts w:ascii="inherit" w:eastAsia="굴림" w:hAnsi="inherit" w:cs="굴림" w:hint="eastAsia"/>
                 <w:kern w:val="0"/>
                 <w:sz w:val="19"/>
                 <w:szCs w:val="19"/>
@@ -40526,11 +40506,11 @@
                 <w:sz w:val="19"/>
                 <w:szCs w:val="19"/>
               </w:rPr>
-              <w:object w:dxaOrig="405" w:dyaOrig="375" w14:anchorId="4D57DF57">
-                <v:shape id="_x0000_i1391" type="#_x0000_t75" style="width:20.25pt;height:18.75pt" o:ole="">
+              <w:object w:dxaOrig="225" w:dyaOrig="225" w14:anchorId="4D57DF57">
+                <v:shape id="_x0000_i1360" type="#_x0000_t75" style="width:20.25pt;height:18.75pt" o:ole="">
                   <v:imagedata r:id="rId7" o:title=""/>
                 </v:shape>
-                <w:control r:id="rId77" w:name="DefaultOcxName35" w:shapeid="_x0000_i1391"/>
+                <w:control r:id="rId77" w:name="DefaultOcxName35" w:shapeid="_x0000_i1360"/>
               </w:object>
             </w:r>
           </w:p>
@@ -40549,7 +40529,7 @@
               <w:spacing w:after="0" w:line="240" w:lineRule="auto"/>
               <w:jc w:val="left"/>
               <w:rPr>
-                <w:rFonts w:ascii="inherit" w:eastAsia="굴림" w:hAnsi="inherit" w:cs="굴림"/>
+                <w:rFonts w:ascii="inherit" w:eastAsia="굴림" w:hAnsi="inherit" w:cs="굴림" w:hint="eastAsia"/>
                 <w:kern w:val="0"/>
                 <w:sz w:val="19"/>
                 <w:szCs w:val="19"/>
@@ -40571,7 +40551,7 @@
               <w:spacing w:after="0" w:line="240" w:lineRule="auto"/>
               <w:jc w:val="left"/>
               <w:rPr>
-                <w:rFonts w:ascii="inherit" w:eastAsia="굴림" w:hAnsi="inherit" w:cs="굴림"/>
+                <w:rFonts w:ascii="inherit" w:eastAsia="굴림" w:hAnsi="inherit" w:cs="굴림" w:hint="eastAsia"/>
                 <w:kern w:val="0"/>
                 <w:szCs w:val="20"/>
               </w:rPr>
@@ -40603,7 +40583,7 @@
               <w:spacing w:after="0" w:line="240" w:lineRule="auto"/>
               <w:jc w:val="left"/>
               <w:rPr>
-                <w:rFonts w:ascii="inherit" w:eastAsia="굴림" w:hAnsi="inherit" w:cs="굴림"/>
+                <w:rFonts w:ascii="inherit" w:eastAsia="굴림" w:hAnsi="inherit" w:cs="굴림" w:hint="eastAsia"/>
                 <w:kern w:val="0"/>
                 <w:sz w:val="19"/>
                 <w:szCs w:val="19"/>
@@ -40616,11 +40596,11 @@
                 <w:sz w:val="19"/>
                 <w:szCs w:val="19"/>
               </w:rPr>
-              <w:object w:dxaOrig="405" w:dyaOrig="375" w14:anchorId="3F1FF881">
-                <v:shape id="_x0000_i1389" type="#_x0000_t75" style="width:20.25pt;height:18.75pt" o:ole="">
+              <w:object w:dxaOrig="225" w:dyaOrig="225" w14:anchorId="3F1FF881">
+                <v:shape id="_x0000_i1363" type="#_x0000_t75" style="width:20.25pt;height:18.75pt" o:ole="">
                   <v:imagedata r:id="rId9" o:title=""/>
                 </v:shape>
-                <w:control r:id="rId78" w:name="DefaultOcxName113" w:shapeid="_x0000_i1389"/>
+                <w:control r:id="rId78" w:name="DefaultOcxName113" w:shapeid="_x0000_i1363"/>
               </w:object>
             </w:r>
           </w:p>
@@ -40639,7 +40619,7 @@
               <w:spacing w:after="0" w:line="240" w:lineRule="auto"/>
               <w:jc w:val="left"/>
               <w:rPr>
-                <w:rFonts w:ascii="inherit" w:eastAsia="굴림" w:hAnsi="inherit" w:cs="굴림"/>
+                <w:rFonts w:ascii="inherit" w:eastAsia="굴림" w:hAnsi="inherit" w:cs="굴림" w:hint="eastAsia"/>
                 <w:kern w:val="0"/>
                 <w:sz w:val="19"/>
                 <w:szCs w:val="19"/>
@@ -40661,7 +40641,7 @@
               <w:spacing w:after="0" w:line="240" w:lineRule="auto"/>
               <w:jc w:val="left"/>
               <w:rPr>
-                <w:rFonts w:ascii="inherit" w:eastAsia="굴림" w:hAnsi="inherit" w:cs="굴림"/>
+                <w:rFonts w:ascii="inherit" w:eastAsia="굴림" w:hAnsi="inherit" w:cs="굴림" w:hint="eastAsia"/>
                 <w:kern w:val="0"/>
                 <w:szCs w:val="20"/>
               </w:rPr>
@@ -40693,7 +40673,7 @@
               <w:spacing w:after="0" w:line="240" w:lineRule="auto"/>
               <w:jc w:val="left"/>
               <w:rPr>
-                <w:rFonts w:ascii="inherit" w:eastAsia="굴림" w:hAnsi="inherit" w:cs="굴림"/>
+                <w:rFonts w:ascii="inherit" w:eastAsia="굴림" w:hAnsi="inherit" w:cs="굴림" w:hint="eastAsia"/>
                 <w:kern w:val="0"/>
                 <w:sz w:val="19"/>
                 <w:szCs w:val="19"/>
@@ -40706,11 +40686,11 @@
                 <w:sz w:val="19"/>
                 <w:szCs w:val="19"/>
               </w:rPr>
-              <w:object w:dxaOrig="405" w:dyaOrig="375" w14:anchorId="488D35EB">
-                <v:shape id="_x0000_i1388" type="#_x0000_t75" style="width:20.25pt;height:18.75pt" o:ole="">
+              <w:object w:dxaOrig="225" w:dyaOrig="225" w14:anchorId="488D35EB">
+                <v:shape id="_x0000_i1366" type="#_x0000_t75" style="width:20.25pt;height:18.75pt" o:ole="">
                   <v:imagedata r:id="rId9" o:title=""/>
                 </v:shape>
-                <w:control r:id="rId79" w:name="DefaultOcxName213" w:shapeid="_x0000_i1388"/>
+                <w:control r:id="rId79" w:name="DefaultOcxName213" w:shapeid="_x0000_i1366"/>
               </w:object>
             </w:r>
           </w:p>
@@ -40729,7 +40709,7 @@
               <w:spacing w:after="0" w:line="240" w:lineRule="auto"/>
               <w:jc w:val="left"/>
               <w:rPr>
-                <w:rFonts w:ascii="inherit" w:eastAsia="굴림" w:hAnsi="inherit" w:cs="굴림"/>
+                <w:rFonts w:ascii="inherit" w:eastAsia="굴림" w:hAnsi="inherit" w:cs="굴림" w:hint="eastAsia"/>
                 <w:kern w:val="0"/>
                 <w:sz w:val="19"/>
                 <w:szCs w:val="19"/>
@@ -40751,7 +40731,7 @@
               <w:spacing w:after="0" w:line="240" w:lineRule="auto"/>
               <w:jc w:val="left"/>
               <w:rPr>
-                <w:rFonts w:ascii="inherit" w:eastAsia="굴림" w:hAnsi="inherit" w:cs="굴림"/>
+                <w:rFonts w:ascii="inherit" w:eastAsia="굴림" w:hAnsi="inherit" w:cs="굴림" w:hint="eastAsia"/>
                 <w:kern w:val="0"/>
                 <w:szCs w:val="20"/>
               </w:rPr>
@@ -40823,7 +40803,7 @@
               <w:spacing w:after="0" w:line="240" w:lineRule="auto"/>
               <w:jc w:val="left"/>
               <w:rPr>
-                <w:rFonts w:ascii="inherit" w:eastAsia="굴림" w:hAnsi="inherit" w:cs="굴림"/>
+                <w:rFonts w:ascii="inherit" w:eastAsia="굴림" w:hAnsi="inherit" w:cs="굴림" w:hint="eastAsia"/>
                 <w:kern w:val="0"/>
                 <w:sz w:val="19"/>
                 <w:szCs w:val="19"/>
@@ -40836,11 +40816,11 @@
                 <w:sz w:val="19"/>
                 <w:szCs w:val="19"/>
               </w:rPr>
-              <w:object w:dxaOrig="405" w:dyaOrig="375" w14:anchorId="6C5A5607">
-                <v:shape id="_x0000_i1387" type="#_x0000_t75" style="width:20.25pt;height:18.75pt" o:ole="">
+              <w:object w:dxaOrig="225" w:dyaOrig="225" w14:anchorId="6C5A5607">
+                <v:shape id="_x0000_i1369" type="#_x0000_t75" style="width:20.25pt;height:18.75pt" o:ole="">
                   <v:imagedata r:id="rId9" o:title=""/>
                 </v:shape>
-                <w:control r:id="rId80" w:name="DefaultOcxName34" w:shapeid="_x0000_i1387"/>
+                <w:control r:id="rId80" w:name="DefaultOcxName34" w:shapeid="_x0000_i1369"/>
               </w:object>
             </w:r>
           </w:p>
@@ -40859,7 +40839,7 @@
               <w:spacing w:after="0" w:line="240" w:lineRule="auto"/>
               <w:jc w:val="left"/>
               <w:rPr>
-                <w:rFonts w:ascii="inherit" w:eastAsia="굴림" w:hAnsi="inherit" w:cs="굴림"/>
+                <w:rFonts w:ascii="inherit" w:eastAsia="굴림" w:hAnsi="inherit" w:cs="굴림" w:hint="eastAsia"/>
                 <w:kern w:val="0"/>
                 <w:sz w:val="19"/>
                 <w:szCs w:val="19"/>
@@ -40881,7 +40861,7 @@
               <w:spacing w:after="0" w:line="240" w:lineRule="auto"/>
               <w:jc w:val="left"/>
               <w:rPr>
-                <w:rFonts w:ascii="inherit" w:eastAsia="굴림" w:hAnsi="inherit" w:cs="굴림"/>
+                <w:rFonts w:ascii="inherit" w:eastAsia="굴림" w:hAnsi="inherit" w:cs="굴림" w:hint="eastAsia"/>
                 <w:kern w:val="0"/>
                 <w:szCs w:val="20"/>
               </w:rPr>
@@ -40908,7 +40888,7 @@
         <w:spacing w:before="135" w:after="0" w:line="240" w:lineRule="auto"/>
         <w:jc w:val="right"/>
         <w:rPr>
-          <w:rFonts w:ascii="inherit" w:eastAsia="굴림" w:hAnsi="inherit" w:cs="Helvetica"/>
+          <w:rFonts w:ascii="inherit" w:eastAsia="굴림" w:hAnsi="inherit" w:cs="Helvetica" w:hint="eastAsia"/>
           <w:b/>
           <w:bCs/>
           <w:color w:val="111111"/>
@@ -40972,7 +40952,7 @@
         <w:jc w:val="left"/>
         <w:outlineLvl w:val="2"/>
         <w:rPr>
-          <w:rFonts w:ascii="inherit" w:eastAsia="굴림" w:hAnsi="inherit" w:cs="Helvetica"/>
+          <w:rFonts w:ascii="inherit" w:eastAsia="굴림" w:hAnsi="inherit" w:cs="Helvetica" w:hint="eastAsia"/>
           <w:b/>
           <w:bCs/>
           <w:caps/>
@@ -41026,7 +41006,7 @@
         <w:ind w:left="0"/>
         <w:jc w:val="left"/>
         <w:rPr>
-          <w:rFonts w:ascii="inherit" w:eastAsia="굴림" w:hAnsi="inherit" w:cs="Helvetica"/>
+          <w:rFonts w:ascii="inherit" w:eastAsia="굴림" w:hAnsi="inherit" w:cs="Helvetica" w:hint="eastAsia"/>
           <w:color w:val="111111"/>
           <w:kern w:val="0"/>
           <w:szCs w:val="20"/>
@@ -41074,7 +41054,7 @@
               <w:spacing w:after="0" w:line="240" w:lineRule="auto"/>
               <w:jc w:val="left"/>
               <w:rPr>
-                <w:rFonts w:ascii="inherit" w:eastAsia="굴림" w:hAnsi="inherit" w:cs="굴림"/>
+                <w:rFonts w:ascii="inherit" w:eastAsia="굴림" w:hAnsi="inherit" w:cs="굴림" w:hint="eastAsia"/>
                 <w:kern w:val="0"/>
                 <w:sz w:val="19"/>
                 <w:szCs w:val="19"/>
@@ -41087,11 +41067,11 @@
                 <w:sz w:val="19"/>
                 <w:szCs w:val="19"/>
               </w:rPr>
-              <w:object w:dxaOrig="405" w:dyaOrig="375" w14:anchorId="60A34CB1">
-                <v:shape id="_x0000_i1386" type="#_x0000_t75" style="width:20.25pt;height:18.75pt" o:ole="">
+              <w:object w:dxaOrig="225" w:dyaOrig="225" w14:anchorId="60A34CB1">
+                <v:shape id="_x0000_i1372" type="#_x0000_t75" style="width:20.25pt;height:18.75pt" o:ole="">
                   <v:imagedata r:id="rId9" o:title=""/>
                 </v:shape>
-                <w:control r:id="rId81" w:name="DefaultOcxName42" w:shapeid="_x0000_i1386"/>
+                <w:control r:id="rId81" w:name="DefaultOcxName42" w:shapeid="_x0000_i1372"/>
               </w:object>
             </w:r>
           </w:p>
@@ -41110,7 +41090,7 @@
               <w:spacing w:after="0" w:line="240" w:lineRule="auto"/>
               <w:jc w:val="left"/>
               <w:rPr>
-                <w:rFonts w:ascii="inherit" w:eastAsia="굴림" w:hAnsi="inherit" w:cs="굴림"/>
+                <w:rFonts w:ascii="inherit" w:eastAsia="굴림" w:hAnsi="inherit" w:cs="굴림" w:hint="eastAsia"/>
                 <w:kern w:val="0"/>
                 <w:sz w:val="19"/>
                 <w:szCs w:val="19"/>
@@ -41132,7 +41112,7 @@
               <w:spacing w:after="0" w:line="240" w:lineRule="auto"/>
               <w:jc w:val="left"/>
               <w:rPr>
-                <w:rFonts w:ascii="inherit" w:eastAsia="굴림" w:hAnsi="inherit" w:cs="굴림"/>
+                <w:rFonts w:ascii="inherit" w:eastAsia="굴림" w:hAnsi="inherit" w:cs="굴림" w:hint="eastAsia"/>
                 <w:kern w:val="0"/>
                 <w:szCs w:val="20"/>
               </w:rPr>
@@ -41164,7 +41144,7 @@
               <w:spacing w:after="0" w:line="240" w:lineRule="auto"/>
               <w:jc w:val="left"/>
               <w:rPr>
-                <w:rFonts w:ascii="inherit" w:eastAsia="굴림" w:hAnsi="inherit" w:cs="굴림"/>
+                <w:rFonts w:ascii="inherit" w:eastAsia="굴림" w:hAnsi="inherit" w:cs="굴림" w:hint="eastAsia"/>
                 <w:kern w:val="0"/>
                 <w:sz w:val="19"/>
                 <w:szCs w:val="19"/>
@@ -41177,11 +41157,11 @@
                 <w:sz w:val="19"/>
                 <w:szCs w:val="19"/>
               </w:rPr>
-              <w:object w:dxaOrig="405" w:dyaOrig="375" w14:anchorId="73C20FC5">
-                <v:shape id="_x0000_i1392" type="#_x0000_t75" style="width:20.25pt;height:18.75pt" o:ole="">
+              <w:object w:dxaOrig="225" w:dyaOrig="225" w14:anchorId="73C20FC5">
+                <v:shape id="_x0000_i1375" type="#_x0000_t75" style="width:20.25pt;height:18.75pt" o:ole="">
                   <v:imagedata r:id="rId7" o:title=""/>
                 </v:shape>
-                <w:control r:id="rId82" w:name="DefaultOcxName52" w:shapeid="_x0000_i1392"/>
+                <w:control r:id="rId82" w:name="DefaultOcxName52" w:shapeid="_x0000_i1375"/>
               </w:object>
             </w:r>
           </w:p>
@@ -41200,7 +41180,7 @@
               <w:spacing w:after="0" w:line="240" w:lineRule="auto"/>
               <w:jc w:val="left"/>
               <w:rPr>
-                <w:rFonts w:ascii="inherit" w:eastAsia="굴림" w:hAnsi="inherit" w:cs="굴림"/>
+                <w:rFonts w:ascii="inherit" w:eastAsia="굴림" w:hAnsi="inherit" w:cs="굴림" w:hint="eastAsia"/>
                 <w:kern w:val="0"/>
                 <w:sz w:val="19"/>
                 <w:szCs w:val="19"/>
@@ -41222,7 +41202,7 @@
               <w:spacing w:after="0" w:line="240" w:lineRule="auto"/>
               <w:jc w:val="left"/>
               <w:rPr>
-                <w:rFonts w:ascii="inherit" w:eastAsia="굴림" w:hAnsi="inherit" w:cs="굴림"/>
+                <w:rFonts w:ascii="inherit" w:eastAsia="굴림" w:hAnsi="inherit" w:cs="굴림" w:hint="eastAsia"/>
                 <w:kern w:val="0"/>
                 <w:szCs w:val="20"/>
               </w:rPr>
@@ -41254,7 +41234,7 @@
               <w:spacing w:after="0" w:line="240" w:lineRule="auto"/>
               <w:jc w:val="left"/>
               <w:rPr>
-                <w:rFonts w:ascii="inherit" w:eastAsia="굴림" w:hAnsi="inherit" w:cs="굴림"/>
+                <w:rFonts w:ascii="inherit" w:eastAsia="굴림" w:hAnsi="inherit" w:cs="굴림" w:hint="eastAsia"/>
                 <w:kern w:val="0"/>
                 <w:sz w:val="19"/>
                 <w:szCs w:val="19"/>
@@ -41267,11 +41247,11 @@
                 <w:sz w:val="19"/>
                 <w:szCs w:val="19"/>
               </w:rPr>
-              <w:object w:dxaOrig="405" w:dyaOrig="375" w14:anchorId="76E3E0DD">
-                <v:shape id="_x0000_i1384" type="#_x0000_t75" style="width:20.25pt;height:18.75pt" o:ole="">
+              <w:object w:dxaOrig="225" w:dyaOrig="225" w14:anchorId="76E3E0DD">
+                <v:shape id="_x0000_i1378" type="#_x0000_t75" style="width:20.25pt;height:18.75pt" o:ole="">
                   <v:imagedata r:id="rId9" o:title=""/>
                 </v:shape>
-                <w:control r:id="rId83" w:name="DefaultOcxName62" w:shapeid="_x0000_i1384"/>
+                <w:control r:id="rId83" w:name="DefaultOcxName62" w:shapeid="_x0000_i1378"/>
               </w:object>
             </w:r>
           </w:p>
@@ -41290,7 +41270,7 @@
               <w:spacing w:after="0" w:line="240" w:lineRule="auto"/>
               <w:jc w:val="left"/>
               <w:rPr>
-                <w:rFonts w:ascii="inherit" w:eastAsia="굴림" w:hAnsi="inherit" w:cs="굴림"/>
+                <w:rFonts w:ascii="inherit" w:eastAsia="굴림" w:hAnsi="inherit" w:cs="굴림" w:hint="eastAsia"/>
                 <w:kern w:val="0"/>
                 <w:sz w:val="19"/>
                 <w:szCs w:val="19"/>
@@ -41312,7 +41292,7 @@
               <w:spacing w:after="0" w:line="240" w:lineRule="auto"/>
               <w:jc w:val="left"/>
               <w:rPr>
-                <w:rFonts w:ascii="inherit" w:eastAsia="굴림" w:hAnsi="inherit" w:cs="굴림"/>
+                <w:rFonts w:ascii="inherit" w:eastAsia="굴림" w:hAnsi="inherit" w:cs="굴림" w:hint="eastAsia"/>
                 <w:kern w:val="0"/>
                 <w:szCs w:val="20"/>
               </w:rPr>
@@ -41344,7 +41324,7 @@
               <w:spacing w:after="0" w:line="240" w:lineRule="auto"/>
               <w:jc w:val="left"/>
               <w:rPr>
-                <w:rFonts w:ascii="inherit" w:eastAsia="굴림" w:hAnsi="inherit" w:cs="굴림"/>
+                <w:rFonts w:ascii="inherit" w:eastAsia="굴림" w:hAnsi="inherit" w:cs="굴림" w:hint="eastAsia"/>
                 <w:kern w:val="0"/>
                 <w:sz w:val="19"/>
                 <w:szCs w:val="19"/>
@@ -41357,11 +41337,11 @@
                 <w:sz w:val="19"/>
                 <w:szCs w:val="19"/>
               </w:rPr>
-              <w:object w:dxaOrig="405" w:dyaOrig="375" w14:anchorId="1F36787F">
-                <v:shape id="_x0000_i1383" type="#_x0000_t75" style="width:20.25pt;height:18.75pt" o:ole="">
+              <w:object w:dxaOrig="225" w:dyaOrig="225" w14:anchorId="1F36787F">
+                <v:shape id="_x0000_i1381" type="#_x0000_t75" style="width:20.25pt;height:18.75pt" o:ole="">
                   <v:imagedata r:id="rId9" o:title=""/>
                 </v:shape>
-                <w:control r:id="rId84" w:name="DefaultOcxName72" w:shapeid="_x0000_i1383"/>
+                <w:control r:id="rId84" w:name="DefaultOcxName72" w:shapeid="_x0000_i1381"/>
               </w:object>
             </w:r>
           </w:p>
@@ -41380,7 +41360,7 @@
               <w:spacing w:after="0" w:line="240" w:lineRule="auto"/>
               <w:jc w:val="left"/>
               <w:rPr>
-                <w:rFonts w:ascii="inherit" w:eastAsia="굴림" w:hAnsi="inherit" w:cs="굴림"/>
+                <w:rFonts w:ascii="inherit" w:eastAsia="굴림" w:hAnsi="inherit" w:cs="굴림" w:hint="eastAsia"/>
                 <w:kern w:val="0"/>
                 <w:sz w:val="19"/>
                 <w:szCs w:val="19"/>
@@ -41402,7 +41382,7 @@
               <w:spacing w:after="0" w:line="240" w:lineRule="auto"/>
               <w:jc w:val="left"/>
               <w:rPr>
-                <w:rFonts w:ascii="inherit" w:eastAsia="굴림" w:hAnsi="inherit" w:cs="굴림"/>
+                <w:rFonts w:ascii="inherit" w:eastAsia="굴림" w:hAnsi="inherit" w:cs="굴림" w:hint="eastAsia"/>
                 <w:kern w:val="0"/>
                 <w:szCs w:val="20"/>
               </w:rPr>
@@ -41429,7 +41409,7 @@
         <w:spacing w:before="135" w:after="0" w:line="240" w:lineRule="auto"/>
         <w:jc w:val="right"/>
         <w:rPr>
-          <w:rFonts w:ascii="inherit" w:eastAsia="굴림" w:hAnsi="inherit" w:cs="Helvetica"/>
+          <w:rFonts w:ascii="inherit" w:eastAsia="굴림" w:hAnsi="inherit" w:cs="Helvetica" w:hint="eastAsia"/>
           <w:b/>
           <w:bCs/>
           <w:color w:val="111111"/>
@@ -41493,7 +41473,7 @@
         <w:jc w:val="left"/>
         <w:outlineLvl w:val="2"/>
         <w:rPr>
-          <w:rFonts w:ascii="inherit" w:eastAsia="굴림" w:hAnsi="inherit" w:cs="Helvetica"/>
+          <w:rFonts w:ascii="inherit" w:eastAsia="굴림" w:hAnsi="inherit" w:cs="Helvetica" w:hint="eastAsia"/>
           <w:b/>
           <w:bCs/>
           <w:caps/>
@@ -41547,7 +41527,7 @@
         <w:ind w:left="0"/>
         <w:jc w:val="left"/>
         <w:rPr>
-          <w:rFonts w:ascii="inherit" w:eastAsia="굴림" w:hAnsi="inherit" w:cs="Helvetica"/>
+          <w:rFonts w:ascii="inherit" w:eastAsia="굴림" w:hAnsi="inherit" w:cs="Helvetica" w:hint="eastAsia"/>
           <w:color w:val="111111"/>
           <w:kern w:val="0"/>
           <w:szCs w:val="20"/>
@@ -41629,7 +41609,7 @@
               <w:spacing w:after="0" w:line="240" w:lineRule="auto"/>
               <w:jc w:val="left"/>
               <w:rPr>
-                <w:rFonts w:ascii="inherit" w:eastAsia="굴림" w:hAnsi="inherit" w:cs="굴림"/>
+                <w:rFonts w:ascii="inherit" w:eastAsia="굴림" w:hAnsi="inherit" w:cs="굴림" w:hint="eastAsia"/>
                 <w:kern w:val="0"/>
                 <w:sz w:val="19"/>
                 <w:szCs w:val="19"/>
@@ -41642,11 +41622,11 @@
                 <w:sz w:val="19"/>
                 <w:szCs w:val="19"/>
               </w:rPr>
-              <w:object w:dxaOrig="405" w:dyaOrig="375" w14:anchorId="07B95D82">
-                <v:shape id="_x0000_i1382" type="#_x0000_t75" style="width:20.25pt;height:18.75pt" o:ole="">
+              <w:object w:dxaOrig="225" w:dyaOrig="225" w14:anchorId="07B95D82">
+                <v:shape id="_x0000_i1384" type="#_x0000_t75" style="width:20.25pt;height:18.75pt" o:ole="">
                   <v:imagedata r:id="rId9" o:title=""/>
                 </v:shape>
-                <w:control r:id="rId85" w:name="DefaultOcxName82" w:shapeid="_x0000_i1382"/>
+                <w:control r:id="rId85" w:name="DefaultOcxName82" w:shapeid="_x0000_i1384"/>
               </w:object>
             </w:r>
           </w:p>
@@ -41665,7 +41645,7 @@
               <w:spacing w:after="0" w:line="240" w:lineRule="auto"/>
               <w:jc w:val="left"/>
               <w:rPr>
-                <w:rFonts w:ascii="inherit" w:eastAsia="굴림" w:hAnsi="inherit" w:cs="굴림"/>
+                <w:rFonts w:ascii="inherit" w:eastAsia="굴림" w:hAnsi="inherit" w:cs="굴림" w:hint="eastAsia"/>
                 <w:kern w:val="0"/>
                 <w:sz w:val="19"/>
                 <w:szCs w:val="19"/>
@@ -41687,7 +41667,7 @@
               <w:spacing w:after="0" w:line="240" w:lineRule="auto"/>
               <w:jc w:val="left"/>
               <w:rPr>
-                <w:rFonts w:ascii="inherit" w:eastAsia="굴림" w:hAnsi="inherit" w:cs="굴림"/>
+                <w:rFonts w:ascii="inherit" w:eastAsia="굴림" w:hAnsi="inherit" w:cs="굴림" w:hint="eastAsia"/>
                 <w:kern w:val="0"/>
                 <w:szCs w:val="20"/>
               </w:rPr>
@@ -41719,7 +41699,7 @@
               <w:spacing w:after="0" w:line="240" w:lineRule="auto"/>
               <w:jc w:val="left"/>
               <w:rPr>
-                <w:rFonts w:ascii="inherit" w:eastAsia="굴림" w:hAnsi="inherit" w:cs="굴림"/>
+                <w:rFonts w:ascii="inherit" w:eastAsia="굴림" w:hAnsi="inherit" w:cs="굴림" w:hint="eastAsia"/>
                 <w:kern w:val="0"/>
                 <w:sz w:val="19"/>
                 <w:szCs w:val="19"/>
@@ -41732,11 +41712,11 @@
                 <w:sz w:val="19"/>
                 <w:szCs w:val="19"/>
               </w:rPr>
-              <w:object w:dxaOrig="405" w:dyaOrig="375" w14:anchorId="6D44EEA2">
-                <v:shape id="_x0000_i1381" type="#_x0000_t75" style="width:20.25pt;height:18.75pt" o:ole="">
+              <w:object w:dxaOrig="225" w:dyaOrig="225" w14:anchorId="6D44EEA2">
+                <v:shape id="_x0000_i1387" type="#_x0000_t75" style="width:20.25pt;height:18.75pt" o:ole="">
                   <v:imagedata r:id="rId9" o:title=""/>
                 </v:shape>
-                <w:control r:id="rId86" w:name="DefaultOcxName92" w:shapeid="_x0000_i1381"/>
+                <w:control r:id="rId86" w:name="DefaultOcxName92" w:shapeid="_x0000_i1387"/>
               </w:object>
             </w:r>
           </w:p>
@@ -41755,7 +41735,7 @@
               <w:spacing w:after="0" w:line="240" w:lineRule="auto"/>
               <w:jc w:val="left"/>
               <w:rPr>
-                <w:rFonts w:ascii="inherit" w:eastAsia="굴림" w:hAnsi="inherit" w:cs="굴림"/>
+                <w:rFonts w:ascii="inherit" w:eastAsia="굴림" w:hAnsi="inherit" w:cs="굴림" w:hint="eastAsia"/>
                 <w:kern w:val="0"/>
                 <w:sz w:val="19"/>
                 <w:szCs w:val="19"/>
@@ -41777,7 +41757,7 @@
               <w:spacing w:after="0" w:line="240" w:lineRule="auto"/>
               <w:jc w:val="left"/>
               <w:rPr>
-                <w:rFonts w:ascii="inherit" w:eastAsia="굴림" w:hAnsi="inherit" w:cs="굴림"/>
+                <w:rFonts w:ascii="inherit" w:eastAsia="굴림" w:hAnsi="inherit" w:cs="굴림" w:hint="eastAsia"/>
                 <w:kern w:val="0"/>
                 <w:szCs w:val="20"/>
               </w:rPr>
@@ -41809,7 +41789,7 @@
               <w:spacing w:after="0" w:line="240" w:lineRule="auto"/>
               <w:jc w:val="left"/>
               <w:rPr>
-                <w:rFonts w:ascii="inherit" w:eastAsia="굴림" w:hAnsi="inherit" w:cs="굴림"/>
+                <w:rFonts w:ascii="inherit" w:eastAsia="굴림" w:hAnsi="inherit" w:cs="굴림" w:hint="eastAsia"/>
                 <w:kern w:val="0"/>
                 <w:sz w:val="19"/>
                 <w:szCs w:val="19"/>
@@ -41822,11 +41802,11 @@
                 <w:sz w:val="19"/>
                 <w:szCs w:val="19"/>
               </w:rPr>
-              <w:object w:dxaOrig="405" w:dyaOrig="375" w14:anchorId="0883B5B7">
-                <v:shape id="_x0000_i1393" type="#_x0000_t75" style="width:20.25pt;height:18.75pt" o:ole="">
+              <w:object w:dxaOrig="225" w:dyaOrig="225" w14:anchorId="0883B5B7">
+                <v:shape id="_x0000_i1390" type="#_x0000_t75" style="width:20.25pt;height:18.75pt" o:ole="">
                   <v:imagedata r:id="rId7" o:title=""/>
                 </v:shape>
-                <w:control r:id="rId87" w:name="DefaultOcxName102" w:shapeid="_x0000_i1393"/>
+                <w:control r:id="rId87" w:name="DefaultOcxName102" w:shapeid="_x0000_i1390"/>
               </w:object>
             </w:r>
           </w:p>
@@ -41845,7 +41825,7 @@
               <w:spacing w:after="0" w:line="240" w:lineRule="auto"/>
               <w:jc w:val="left"/>
               <w:rPr>
-                <w:rFonts w:ascii="inherit" w:eastAsia="굴림" w:hAnsi="inherit" w:cs="굴림"/>
+                <w:rFonts w:ascii="inherit" w:eastAsia="굴림" w:hAnsi="inherit" w:cs="굴림" w:hint="eastAsia"/>
                 <w:kern w:val="0"/>
                 <w:sz w:val="19"/>
                 <w:szCs w:val="19"/>
@@ -41867,7 +41847,7 @@
               <w:spacing w:after="0" w:line="240" w:lineRule="auto"/>
               <w:jc w:val="left"/>
               <w:rPr>
-                <w:rFonts w:ascii="inherit" w:eastAsia="굴림" w:hAnsi="inherit" w:cs="굴림"/>
+                <w:rFonts w:ascii="inherit" w:eastAsia="굴림" w:hAnsi="inherit" w:cs="굴림" w:hint="eastAsia"/>
                 <w:kern w:val="0"/>
                 <w:szCs w:val="20"/>
               </w:rPr>
@@ -41939,7 +41919,7 @@
               <w:spacing w:after="0" w:line="240" w:lineRule="auto"/>
               <w:jc w:val="left"/>
               <w:rPr>
-                <w:rFonts w:ascii="inherit" w:eastAsia="굴림" w:hAnsi="inherit" w:cs="굴림"/>
+                <w:rFonts w:ascii="inherit" w:eastAsia="굴림" w:hAnsi="inherit" w:cs="굴림" w:hint="eastAsia"/>
                 <w:kern w:val="0"/>
                 <w:sz w:val="19"/>
                 <w:szCs w:val="19"/>
@@ -41952,11 +41932,11 @@
                 <w:sz w:val="19"/>
                 <w:szCs w:val="19"/>
               </w:rPr>
-              <w:object w:dxaOrig="405" w:dyaOrig="375" w14:anchorId="3FDEE082">
-                <v:shape id="_x0000_i1379" type="#_x0000_t75" style="width:20.25pt;height:18.75pt" o:ole="">
+              <w:object w:dxaOrig="225" w:dyaOrig="225" w14:anchorId="3FDEE082">
+                <v:shape id="_x0000_i1393" type="#_x0000_t75" style="width:20.25pt;height:18.75pt" o:ole="">
                   <v:imagedata r:id="rId9" o:title=""/>
                 </v:shape>
-                <w:control r:id="rId88" w:name="DefaultOcxName112" w:shapeid="_x0000_i1379"/>
+                <w:control r:id="rId88" w:name="DefaultOcxName112" w:shapeid="_x0000_i1393"/>
               </w:object>
             </w:r>
           </w:p>
@@ -41975,7 +41955,7 @@
               <w:spacing w:after="0" w:line="240" w:lineRule="auto"/>
               <w:jc w:val="left"/>
               <w:rPr>
-                <w:rFonts w:ascii="inherit" w:eastAsia="굴림" w:hAnsi="inherit" w:cs="굴림"/>
+                <w:rFonts w:ascii="inherit" w:eastAsia="굴림" w:hAnsi="inherit" w:cs="굴림" w:hint="eastAsia"/>
                 <w:kern w:val="0"/>
                 <w:sz w:val="19"/>
                 <w:szCs w:val="19"/>
@@ -41997,7 +41977,7 @@
               <w:spacing w:after="0" w:line="240" w:lineRule="auto"/>
               <w:jc w:val="left"/>
               <w:rPr>
-                <w:rFonts w:ascii="inherit" w:eastAsia="굴림" w:hAnsi="inherit" w:cs="굴림"/>
+                <w:rFonts w:ascii="inherit" w:eastAsia="굴림" w:hAnsi="inherit" w:cs="굴림" w:hint="eastAsia"/>
                 <w:kern w:val="0"/>
                 <w:szCs w:val="20"/>
               </w:rPr>
@@ -42055,7 +42035,7 @@
         <w:spacing w:before="135" w:after="0" w:line="240" w:lineRule="auto"/>
         <w:jc w:val="right"/>
         <w:rPr>
-          <w:rFonts w:ascii="inherit" w:eastAsia="굴림" w:hAnsi="inherit" w:cs="Helvetica"/>
+          <w:rFonts w:ascii="inherit" w:eastAsia="굴림" w:hAnsi="inherit" w:cs="Helvetica" w:hint="eastAsia"/>
           <w:b/>
           <w:bCs/>
           <w:color w:val="111111"/>
@@ -42119,7 +42099,7 @@
         <w:jc w:val="left"/>
         <w:outlineLvl w:val="2"/>
         <w:rPr>
-          <w:rFonts w:ascii="inherit" w:eastAsia="굴림" w:hAnsi="inherit" w:cs="Helvetica"/>
+          <w:rFonts w:ascii="inherit" w:eastAsia="굴림" w:hAnsi="inherit" w:cs="Helvetica" w:hint="eastAsia"/>
           <w:b/>
           <w:bCs/>
           <w:caps/>
@@ -42173,7 +42153,7 @@
         <w:ind w:left="0"/>
         <w:jc w:val="left"/>
         <w:rPr>
-          <w:rFonts w:ascii="inherit" w:eastAsia="굴림" w:hAnsi="inherit" w:cs="Helvetica"/>
+          <w:rFonts w:ascii="inherit" w:eastAsia="굴림" w:hAnsi="inherit" w:cs="Helvetica" w:hint="eastAsia"/>
           <w:color w:val="111111"/>
           <w:kern w:val="0"/>
           <w:szCs w:val="20"/>
@@ -42233,7 +42213,7 @@
               <w:spacing w:after="0" w:line="240" w:lineRule="auto"/>
               <w:jc w:val="left"/>
               <w:rPr>
-                <w:rFonts w:ascii="inherit" w:eastAsia="굴림" w:hAnsi="inherit" w:cs="굴림"/>
+                <w:rFonts w:ascii="inherit" w:eastAsia="굴림" w:hAnsi="inherit" w:cs="굴림" w:hint="eastAsia"/>
                 <w:kern w:val="0"/>
                 <w:sz w:val="19"/>
                 <w:szCs w:val="19"/>
@@ -42246,11 +42226,11 @@
                 <w:sz w:val="19"/>
                 <w:szCs w:val="19"/>
               </w:rPr>
-              <w:object w:dxaOrig="405" w:dyaOrig="375" w14:anchorId="6457A973">
-                <v:shape id="_x0000_i1394" type="#_x0000_t75" style="width:20.25pt;height:18.75pt" o:ole="">
+              <w:object w:dxaOrig="225" w:dyaOrig="225" w14:anchorId="6457A973">
+                <v:shape id="_x0000_i1396" type="#_x0000_t75" style="width:20.25pt;height:18.75pt" o:ole="">
                   <v:imagedata r:id="rId7" o:title=""/>
                 </v:shape>
-                <w:control r:id="rId89" w:name="DefaultOcxName122" w:shapeid="_x0000_i1394"/>
+                <w:control r:id="rId89" w:name="DefaultOcxName122" w:shapeid="_x0000_i1396"/>
               </w:object>
             </w:r>
           </w:p>
@@ -42269,7 +42249,7 @@
               <w:spacing w:after="0" w:line="240" w:lineRule="auto"/>
               <w:jc w:val="left"/>
               <w:rPr>
-                <w:rFonts w:ascii="inherit" w:eastAsia="굴림" w:hAnsi="inherit" w:cs="굴림"/>
+                <w:rFonts w:ascii="inherit" w:eastAsia="굴림" w:hAnsi="inherit" w:cs="굴림" w:hint="eastAsia"/>
                 <w:kern w:val="0"/>
                 <w:sz w:val="19"/>
                 <w:szCs w:val="19"/>
@@ -42291,7 +42271,7 @@
               <w:spacing w:after="0" w:line="240" w:lineRule="auto"/>
               <w:jc w:val="left"/>
               <w:rPr>
-                <w:rFonts w:ascii="inherit" w:eastAsia="굴림" w:hAnsi="inherit" w:cs="굴림"/>
+                <w:rFonts w:ascii="inherit" w:eastAsia="굴림" w:hAnsi="inherit" w:cs="굴림" w:hint="eastAsia"/>
                 <w:kern w:val="0"/>
                 <w:szCs w:val="20"/>
               </w:rPr>
@@ -42354,7 +42334,7 @@
               <w:spacing w:after="0" w:line="240" w:lineRule="auto"/>
               <w:jc w:val="left"/>
               <w:rPr>
-                <w:rFonts w:ascii="inherit" w:eastAsia="굴림" w:hAnsi="inherit" w:cs="굴림"/>
+                <w:rFonts w:ascii="inherit" w:eastAsia="굴림" w:hAnsi="inherit" w:cs="굴림" w:hint="eastAsia"/>
                 <w:kern w:val="0"/>
                 <w:sz w:val="19"/>
                 <w:szCs w:val="19"/>
@@ -42367,11 +42347,11 @@
                 <w:sz w:val="19"/>
                 <w:szCs w:val="19"/>
               </w:rPr>
-              <w:object w:dxaOrig="405" w:dyaOrig="375" w14:anchorId="120C92E5">
-                <v:shape id="_x0000_i1377" type="#_x0000_t75" style="width:20.25pt;height:18.75pt" o:ole="">
+              <w:object w:dxaOrig="225" w:dyaOrig="225" w14:anchorId="120C92E5">
+                <v:shape id="_x0000_i1399" type="#_x0000_t75" style="width:20.25pt;height:18.75pt" o:ole="">
                   <v:imagedata r:id="rId9" o:title=""/>
                 </v:shape>
-                <w:control r:id="rId90" w:name="DefaultOcxName132" w:shapeid="_x0000_i1377"/>
+                <w:control r:id="rId90" w:name="DefaultOcxName132" w:shapeid="_x0000_i1399"/>
               </w:object>
             </w:r>
           </w:p>
@@ -42390,7 +42370,7 @@
               <w:spacing w:after="0" w:line="240" w:lineRule="auto"/>
               <w:jc w:val="left"/>
               <w:rPr>
-                <w:rFonts w:ascii="inherit" w:eastAsia="굴림" w:hAnsi="inherit" w:cs="굴림"/>
+                <w:rFonts w:ascii="inherit" w:eastAsia="굴림" w:hAnsi="inherit" w:cs="굴림" w:hint="eastAsia"/>
                 <w:kern w:val="0"/>
                 <w:sz w:val="19"/>
                 <w:szCs w:val="19"/>
@@ -42412,7 +42392,7 @@
               <w:spacing w:after="0" w:line="240" w:lineRule="auto"/>
               <w:jc w:val="left"/>
               <w:rPr>
-                <w:rFonts w:ascii="inherit" w:eastAsia="굴림" w:hAnsi="inherit" w:cs="굴림"/>
+                <w:rFonts w:ascii="inherit" w:eastAsia="굴림" w:hAnsi="inherit" w:cs="굴림" w:hint="eastAsia"/>
                 <w:kern w:val="0"/>
                 <w:szCs w:val="20"/>
               </w:rPr>
@@ -42455,7 +42435,7 @@
               <w:spacing w:after="0" w:line="240" w:lineRule="auto"/>
               <w:jc w:val="left"/>
               <w:rPr>
-                <w:rFonts w:ascii="inherit" w:eastAsia="굴림" w:hAnsi="inherit" w:cs="굴림"/>
+                <w:rFonts w:ascii="inherit" w:eastAsia="굴림" w:hAnsi="inherit" w:cs="굴림" w:hint="eastAsia"/>
                 <w:kern w:val="0"/>
                 <w:sz w:val="19"/>
                 <w:szCs w:val="19"/>
@@ -42468,11 +42448,11 @@
                 <w:sz w:val="19"/>
                 <w:szCs w:val="19"/>
               </w:rPr>
-              <w:object w:dxaOrig="405" w:dyaOrig="375" w14:anchorId="076C272C">
-                <v:shape id="_x0000_i1376" type="#_x0000_t75" style="width:20.25pt;height:18.75pt" o:ole="">
+              <w:object w:dxaOrig="225" w:dyaOrig="225" w14:anchorId="076C272C">
+                <v:shape id="_x0000_i1402" type="#_x0000_t75" style="width:20.25pt;height:18.75pt" o:ole="">
                   <v:imagedata r:id="rId9" o:title=""/>
                 </v:shape>
-                <w:control r:id="rId91" w:name="DefaultOcxName142" w:shapeid="_x0000_i1376"/>
+                <w:control r:id="rId91" w:name="DefaultOcxName142" w:shapeid="_x0000_i1402"/>
               </w:object>
             </w:r>
           </w:p>
@@ -42491,7 +42471,7 @@
               <w:spacing w:after="0" w:line="240" w:lineRule="auto"/>
               <w:jc w:val="left"/>
               <w:rPr>
-                <w:rFonts w:ascii="inherit" w:eastAsia="굴림" w:hAnsi="inherit" w:cs="굴림"/>
+                <w:rFonts w:ascii="inherit" w:eastAsia="굴림" w:hAnsi="inherit" w:cs="굴림" w:hint="eastAsia"/>
                 <w:kern w:val="0"/>
                 <w:sz w:val="19"/>
                 <w:szCs w:val="19"/>
@@ -42513,7 +42493,7 @@
               <w:spacing w:after="0" w:line="240" w:lineRule="auto"/>
               <w:jc w:val="left"/>
               <w:rPr>
-                <w:rFonts w:ascii="inherit" w:eastAsia="굴림" w:hAnsi="inherit" w:cs="굴림"/>
+                <w:rFonts w:ascii="inherit" w:eastAsia="굴림" w:hAnsi="inherit" w:cs="굴림" w:hint="eastAsia"/>
                 <w:kern w:val="0"/>
                 <w:szCs w:val="20"/>
               </w:rPr>
@@ -42556,7 +42536,7 @@
               <w:spacing w:after="0" w:line="240" w:lineRule="auto"/>
               <w:jc w:val="left"/>
               <w:rPr>
-                <w:rFonts w:ascii="inherit" w:eastAsia="굴림" w:hAnsi="inherit" w:cs="굴림"/>
+                <w:rFonts w:ascii="inherit" w:eastAsia="굴림" w:hAnsi="inherit" w:cs="굴림" w:hint="eastAsia"/>
                 <w:kern w:val="0"/>
                 <w:sz w:val="19"/>
                 <w:szCs w:val="19"/>
@@ -42569,11 +42549,11 @@
                 <w:sz w:val="19"/>
                 <w:szCs w:val="19"/>
               </w:rPr>
-              <w:object w:dxaOrig="405" w:dyaOrig="375" w14:anchorId="5B277D81">
-                <v:shape id="_x0000_i1375" type="#_x0000_t75" style="width:20.25pt;height:18.75pt" o:ole="">
+              <w:object w:dxaOrig="225" w:dyaOrig="225" w14:anchorId="5B277D81">
+                <v:shape id="_x0000_i1405" type="#_x0000_t75" style="width:20.25pt;height:18.75pt" o:ole="">
                   <v:imagedata r:id="rId9" o:title=""/>
                 </v:shape>
-                <w:control r:id="rId92" w:name="DefaultOcxName152" w:shapeid="_x0000_i1375"/>
+                <w:control r:id="rId92" w:name="DefaultOcxName152" w:shapeid="_x0000_i1405"/>
               </w:object>
             </w:r>
           </w:p>
@@ -42592,7 +42572,7 @@
               <w:spacing w:after="0" w:line="240" w:lineRule="auto"/>
               <w:jc w:val="left"/>
               <w:rPr>
-                <w:rFonts w:ascii="inherit" w:eastAsia="굴림" w:hAnsi="inherit" w:cs="굴림"/>
+                <w:rFonts w:ascii="inherit" w:eastAsia="굴림" w:hAnsi="inherit" w:cs="굴림" w:hint="eastAsia"/>
                 <w:kern w:val="0"/>
                 <w:sz w:val="19"/>
                 <w:szCs w:val="19"/>
@@ -42614,7 +42594,7 @@
               <w:spacing w:after="0" w:line="240" w:lineRule="auto"/>
               <w:jc w:val="left"/>
               <w:rPr>
-                <w:rFonts w:ascii="inherit" w:eastAsia="굴림" w:hAnsi="inherit" w:cs="굴림"/>
+                <w:rFonts w:ascii="inherit" w:eastAsia="굴림" w:hAnsi="inherit" w:cs="굴림" w:hint="eastAsia"/>
                 <w:kern w:val="0"/>
                 <w:szCs w:val="20"/>
               </w:rPr>
@@ -42652,7 +42632,7 @@
         <w:spacing w:before="135" w:after="0" w:line="240" w:lineRule="auto"/>
         <w:jc w:val="right"/>
         <w:rPr>
-          <w:rFonts w:ascii="inherit" w:eastAsia="굴림" w:hAnsi="inherit" w:cs="Helvetica"/>
+          <w:rFonts w:ascii="inherit" w:eastAsia="굴림" w:hAnsi="inherit" w:cs="Helvetica" w:hint="eastAsia"/>
           <w:b/>
           <w:bCs/>
           <w:color w:val="111111"/>
@@ -42716,7 +42696,7 @@
         <w:jc w:val="left"/>
         <w:outlineLvl w:val="2"/>
         <w:rPr>
-          <w:rFonts w:ascii="inherit" w:eastAsia="굴림" w:hAnsi="inherit" w:cs="Helvetica"/>
+          <w:rFonts w:ascii="inherit" w:eastAsia="굴림" w:hAnsi="inherit" w:cs="Helvetica" w:hint="eastAsia"/>
           <w:b/>
           <w:bCs/>
           <w:caps/>
@@ -42770,7 +42750,7 @@
         <w:ind w:left="0"/>
         <w:jc w:val="left"/>
         <w:rPr>
-          <w:rFonts w:ascii="inherit" w:eastAsia="굴림" w:hAnsi="inherit" w:cs="Helvetica"/>
+          <w:rFonts w:ascii="inherit" w:eastAsia="굴림" w:hAnsi="inherit" w:cs="Helvetica" w:hint="eastAsia"/>
           <w:color w:val="111111"/>
           <w:kern w:val="0"/>
           <w:szCs w:val="20"/>
@@ -42818,7 +42798,7 @@
               <w:spacing w:after="0" w:line="240" w:lineRule="auto"/>
               <w:jc w:val="left"/>
               <w:rPr>
-                <w:rFonts w:ascii="inherit" w:eastAsia="굴림" w:hAnsi="inherit" w:cs="굴림"/>
+                <w:rFonts w:ascii="inherit" w:eastAsia="굴림" w:hAnsi="inherit" w:cs="굴림" w:hint="eastAsia"/>
                 <w:kern w:val="0"/>
                 <w:sz w:val="19"/>
                 <w:szCs w:val="19"/>
@@ -42831,11 +42811,11 @@
                 <w:sz w:val="19"/>
                 <w:szCs w:val="19"/>
               </w:rPr>
-              <w:object w:dxaOrig="405" w:dyaOrig="375" w14:anchorId="15069263">
-                <v:shape id="_x0000_i1395" type="#_x0000_t75" style="width:20.25pt;height:18.75pt" o:ole="">
+              <w:object w:dxaOrig="225" w:dyaOrig="225" w14:anchorId="15069263">
+                <v:shape id="_x0000_i1408" type="#_x0000_t75" style="width:20.25pt;height:18.75pt" o:ole="">
                   <v:imagedata r:id="rId7" o:title=""/>
                 </v:shape>
-                <w:control r:id="rId93" w:name="DefaultOcxName162" w:shapeid="_x0000_i1395"/>
+                <w:control r:id="rId93" w:name="DefaultOcxName162" w:shapeid="_x0000_i1408"/>
               </w:object>
             </w:r>
           </w:p>
@@ -42854,7 +42834,7 @@
               <w:spacing w:after="0" w:line="240" w:lineRule="auto"/>
               <w:jc w:val="left"/>
               <w:rPr>
-                <w:rFonts w:ascii="inherit" w:eastAsia="굴림" w:hAnsi="inherit" w:cs="굴림"/>
+                <w:rFonts w:ascii="inherit" w:eastAsia="굴림" w:hAnsi="inherit" w:cs="굴림" w:hint="eastAsia"/>
                 <w:kern w:val="0"/>
                 <w:sz w:val="19"/>
                 <w:szCs w:val="19"/>
@@ -42876,7 +42856,7 @@
               <w:spacing w:after="0" w:line="240" w:lineRule="auto"/>
               <w:jc w:val="left"/>
               <w:rPr>
-                <w:rFonts w:ascii="inherit" w:eastAsia="굴림" w:hAnsi="inherit" w:cs="굴림"/>
+                <w:rFonts w:ascii="inherit" w:eastAsia="굴림" w:hAnsi="inherit" w:cs="굴림" w:hint="eastAsia"/>
                 <w:kern w:val="0"/>
                 <w:szCs w:val="20"/>
               </w:rPr>
@@ -42939,7 +42919,7 @@
               <w:spacing w:after="0" w:line="240" w:lineRule="auto"/>
               <w:jc w:val="left"/>
               <w:rPr>
-                <w:rFonts w:ascii="inherit" w:eastAsia="굴림" w:hAnsi="inherit" w:cs="굴림"/>
+                <w:rFonts w:ascii="inherit" w:eastAsia="굴림" w:hAnsi="inherit" w:cs="굴림" w:hint="eastAsia"/>
                 <w:kern w:val="0"/>
                 <w:sz w:val="19"/>
                 <w:szCs w:val="19"/>
@@ -42952,11 +42932,11 @@
                 <w:sz w:val="19"/>
                 <w:szCs w:val="19"/>
               </w:rPr>
-              <w:object w:dxaOrig="405" w:dyaOrig="375" w14:anchorId="382A8F3F">
-                <v:shape id="_x0000_i1373" type="#_x0000_t75" style="width:20.25pt;height:18.75pt" o:ole="">
+              <w:object w:dxaOrig="225" w:dyaOrig="225" w14:anchorId="382A8F3F">
+                <v:shape id="_x0000_i1411" type="#_x0000_t75" style="width:20.25pt;height:18.75pt" o:ole="">
                   <v:imagedata r:id="rId9" o:title=""/>
                 </v:shape>
-                <w:control r:id="rId94" w:name="DefaultOcxName172" w:shapeid="_x0000_i1373"/>
+                <w:control r:id="rId94" w:name="DefaultOcxName172" w:shapeid="_x0000_i1411"/>
               </w:object>
             </w:r>
           </w:p>
@@ -42975,7 +42955,7 @@
               <w:spacing w:after="0" w:line="240" w:lineRule="auto"/>
               <w:jc w:val="left"/>
               <w:rPr>
-                <w:rFonts w:ascii="inherit" w:eastAsia="굴림" w:hAnsi="inherit" w:cs="굴림"/>
+                <w:rFonts w:ascii="inherit" w:eastAsia="굴림" w:hAnsi="inherit" w:cs="굴림" w:hint="eastAsia"/>
                 <w:kern w:val="0"/>
                 <w:sz w:val="19"/>
                 <w:szCs w:val="19"/>
@@ -42997,7 +42977,7 @@
               <w:spacing w:after="0" w:line="240" w:lineRule="auto"/>
               <w:jc w:val="left"/>
               <w:rPr>
-                <w:rFonts w:ascii="inherit" w:eastAsia="굴림" w:hAnsi="inherit" w:cs="굴림"/>
+                <w:rFonts w:ascii="inherit" w:eastAsia="굴림" w:hAnsi="inherit" w:cs="굴림" w:hint="eastAsia"/>
                 <w:kern w:val="0"/>
                 <w:szCs w:val="20"/>
               </w:rPr>
@@ -43029,7 +43009,7 @@
               <w:spacing w:after="0" w:line="240" w:lineRule="auto"/>
               <w:jc w:val="left"/>
               <w:rPr>
-                <w:rFonts w:ascii="inherit" w:eastAsia="굴림" w:hAnsi="inherit" w:cs="굴림"/>
+                <w:rFonts w:ascii="inherit" w:eastAsia="굴림" w:hAnsi="inherit" w:cs="굴림" w:hint="eastAsia"/>
                 <w:kern w:val="0"/>
                 <w:sz w:val="19"/>
                 <w:szCs w:val="19"/>
@@ -43042,11 +43022,11 @@
                 <w:sz w:val="19"/>
                 <w:szCs w:val="19"/>
               </w:rPr>
-              <w:object w:dxaOrig="405" w:dyaOrig="375" w14:anchorId="53C62EF7">
-                <v:shape id="_x0000_i1372" type="#_x0000_t75" style="width:20.25pt;height:18.75pt" o:ole="">
+              <w:object w:dxaOrig="225" w:dyaOrig="225" w14:anchorId="53C62EF7">
+                <v:shape id="_x0000_i1414" type="#_x0000_t75" style="width:20.25pt;height:18.75pt" o:ole="">
                   <v:imagedata r:id="rId9" o:title=""/>
                 </v:shape>
-                <w:control r:id="rId95" w:name="DefaultOcxName182" w:shapeid="_x0000_i1372"/>
+                <w:control r:id="rId95" w:name="DefaultOcxName182" w:shapeid="_x0000_i1414"/>
               </w:object>
             </w:r>
           </w:p>
@@ -43065,7 +43045,7 @@
               <w:spacing w:after="0" w:line="240" w:lineRule="auto"/>
               <w:jc w:val="left"/>
               <w:rPr>
-                <w:rFonts w:ascii="inherit" w:eastAsia="굴림" w:hAnsi="inherit" w:cs="굴림"/>
+                <w:rFonts w:ascii="inherit" w:eastAsia="굴림" w:hAnsi="inherit" w:cs="굴림" w:hint="eastAsia"/>
                 <w:kern w:val="0"/>
                 <w:sz w:val="19"/>
                 <w:szCs w:val="19"/>
@@ -43087,7 +43067,7 @@
               <w:spacing w:after="0" w:line="240" w:lineRule="auto"/>
               <w:jc w:val="left"/>
               <w:rPr>
-                <w:rFonts w:ascii="inherit" w:eastAsia="굴림" w:hAnsi="inherit" w:cs="굴림"/>
+                <w:rFonts w:ascii="inherit" w:eastAsia="굴림" w:hAnsi="inherit" w:cs="굴림" w:hint="eastAsia"/>
                 <w:kern w:val="0"/>
                 <w:szCs w:val="20"/>
               </w:rPr>
@@ -43119,7 +43099,7 @@
               <w:spacing w:after="0" w:line="240" w:lineRule="auto"/>
               <w:jc w:val="left"/>
               <w:rPr>
-                <w:rFonts w:ascii="inherit" w:eastAsia="굴림" w:hAnsi="inherit" w:cs="굴림"/>
+                <w:rFonts w:ascii="inherit" w:eastAsia="굴림" w:hAnsi="inherit" w:cs="굴림" w:hint="eastAsia"/>
                 <w:kern w:val="0"/>
                 <w:sz w:val="19"/>
                 <w:szCs w:val="19"/>
@@ -43132,11 +43112,11 @@
                 <w:sz w:val="19"/>
                 <w:szCs w:val="19"/>
               </w:rPr>
-              <w:object w:dxaOrig="405" w:dyaOrig="375" w14:anchorId="750493B7">
-                <v:shape id="_x0000_i1371" type="#_x0000_t75" style="width:20.25pt;height:18.75pt" o:ole="">
+              <w:object w:dxaOrig="225" w:dyaOrig="225" w14:anchorId="750493B7">
+                <v:shape id="_x0000_i1417" type="#_x0000_t75" style="width:20.25pt;height:18.75pt" o:ole="">
                   <v:imagedata r:id="rId9" o:title=""/>
                 </v:shape>
-                <w:control r:id="rId96" w:name="DefaultOcxName192" w:shapeid="_x0000_i1371"/>
+                <w:control r:id="rId96" w:name="DefaultOcxName192" w:shapeid="_x0000_i1417"/>
               </w:object>
             </w:r>
           </w:p>
@@ -43155,7 +43135,7 @@
               <w:spacing w:after="0" w:line="240" w:lineRule="auto"/>
               <w:jc w:val="left"/>
               <w:rPr>
-                <w:rFonts w:ascii="inherit" w:eastAsia="굴림" w:hAnsi="inherit" w:cs="굴림"/>
+                <w:rFonts w:ascii="inherit" w:eastAsia="굴림" w:hAnsi="inherit" w:cs="굴림" w:hint="eastAsia"/>
                 <w:kern w:val="0"/>
                 <w:sz w:val="19"/>
                 <w:szCs w:val="19"/>
@@ -43177,7 +43157,7 @@
               <w:spacing w:after="0" w:line="240" w:lineRule="auto"/>
               <w:jc w:val="left"/>
               <w:rPr>
-                <w:rFonts w:ascii="inherit" w:eastAsia="굴림" w:hAnsi="inherit" w:cs="굴림"/>
+                <w:rFonts w:ascii="inherit" w:eastAsia="굴림" w:hAnsi="inherit" w:cs="굴림" w:hint="eastAsia"/>
                 <w:kern w:val="0"/>
                 <w:szCs w:val="20"/>
               </w:rPr>
@@ -43204,7 +43184,7 @@
         <w:spacing w:before="135" w:after="0" w:line="240" w:lineRule="auto"/>
         <w:jc w:val="right"/>
         <w:rPr>
-          <w:rFonts w:ascii="inherit" w:eastAsia="굴림" w:hAnsi="inherit" w:cs="Helvetica"/>
+          <w:rFonts w:ascii="inherit" w:eastAsia="굴림" w:hAnsi="inherit" w:cs="Helvetica" w:hint="eastAsia"/>
           <w:b/>
           <w:bCs/>
           <w:color w:val="111111"/>
@@ -43269,7 +43249,7 @@
         <w:jc w:val="left"/>
         <w:outlineLvl w:val="2"/>
         <w:rPr>
-          <w:rFonts w:ascii="inherit" w:eastAsia="굴림" w:hAnsi="inherit" w:cs="Helvetica"/>
+          <w:rFonts w:ascii="inherit" w:eastAsia="굴림" w:hAnsi="inherit" w:cs="Helvetica" w:hint="eastAsia"/>
           <w:b/>
           <w:bCs/>
           <w:caps/>
@@ -43323,7 +43303,7 @@
         <w:ind w:left="0"/>
         <w:jc w:val="left"/>
         <w:rPr>
-          <w:rFonts w:ascii="inherit" w:eastAsia="굴림" w:hAnsi="inherit" w:cs="Helvetica"/>
+          <w:rFonts w:ascii="inherit" w:eastAsia="굴림" w:hAnsi="inherit" w:cs="Helvetica" w:hint="eastAsia"/>
           <w:color w:val="111111"/>
           <w:kern w:val="0"/>
           <w:szCs w:val="20"/>
@@ -43383,7 +43363,7 @@
               <w:spacing w:after="0" w:line="240" w:lineRule="auto"/>
               <w:jc w:val="left"/>
               <w:rPr>
-                <w:rFonts w:ascii="inherit" w:eastAsia="굴림" w:hAnsi="inherit" w:cs="굴림"/>
+                <w:rFonts w:ascii="inherit" w:eastAsia="굴림" w:hAnsi="inherit" w:cs="굴림" w:hint="eastAsia"/>
                 <w:kern w:val="0"/>
                 <w:sz w:val="19"/>
                 <w:szCs w:val="19"/>
@@ -43396,11 +43376,11 @@
                 <w:sz w:val="19"/>
                 <w:szCs w:val="19"/>
               </w:rPr>
-              <w:object w:dxaOrig="405" w:dyaOrig="375" w14:anchorId="4BA3D974">
-                <v:shape id="_x0000_i1396" type="#_x0000_t75" style="width:20.25pt;height:18.75pt" o:ole="">
-                  <v:imagedata r:id="rId7" o:title=""/>
+              <w:object w:dxaOrig="225" w:dyaOrig="225" w14:anchorId="4BA3D974">
+                <v:shape id="_x0000_i1459" type="#_x0000_t75" style="width:20.25pt;height:18.75pt" o:ole="">
+                  <v:imagedata r:id="rId9" o:title=""/>
                 </v:shape>
-                <w:control r:id="rId97" w:name="DefaultOcxName202" w:shapeid="_x0000_i1396"/>
+                <w:control r:id="rId97" w:name="DefaultOcxName202" w:shapeid="_x0000_i1459"/>
               </w:object>
             </w:r>
           </w:p>
@@ -43419,7 +43399,7 @@
               <w:spacing w:after="0" w:line="240" w:lineRule="auto"/>
               <w:jc w:val="left"/>
               <w:rPr>
-                <w:rFonts w:ascii="inherit" w:eastAsia="굴림" w:hAnsi="inherit" w:cs="굴림"/>
+                <w:rFonts w:ascii="inherit" w:eastAsia="굴림" w:hAnsi="inherit" w:cs="굴림" w:hint="eastAsia"/>
                 <w:kern w:val="0"/>
                 <w:sz w:val="19"/>
                 <w:szCs w:val="19"/>
@@ -43441,7 +43421,7 @@
               <w:spacing w:after="0" w:line="240" w:lineRule="auto"/>
               <w:jc w:val="left"/>
               <w:rPr>
-                <w:rFonts w:ascii="inherit" w:eastAsia="굴림" w:hAnsi="inherit" w:cs="굴림"/>
+                <w:rFonts w:ascii="inherit" w:eastAsia="굴림" w:hAnsi="inherit" w:cs="굴림" w:hint="eastAsia"/>
                 <w:kern w:val="0"/>
                 <w:szCs w:val="20"/>
               </w:rPr>
@@ -43473,7 +43453,7 @@
               <w:spacing w:after="0" w:line="240" w:lineRule="auto"/>
               <w:jc w:val="left"/>
               <w:rPr>
-                <w:rFonts w:ascii="inherit" w:eastAsia="굴림" w:hAnsi="inherit" w:cs="굴림"/>
+                <w:rFonts w:ascii="inherit" w:eastAsia="굴림" w:hAnsi="inherit" w:cs="굴림" w:hint="eastAsia"/>
                 <w:kern w:val="0"/>
                 <w:sz w:val="19"/>
                 <w:szCs w:val="19"/>
@@ -43486,11 +43466,11 @@
                 <w:sz w:val="19"/>
                 <w:szCs w:val="19"/>
               </w:rPr>
-              <w:object w:dxaOrig="405" w:dyaOrig="375" w14:anchorId="67DA0849">
-                <v:shape id="_x0000_i1369" type="#_x0000_t75" style="width:20.25pt;height:18.75pt" o:ole="">
+              <w:object w:dxaOrig="225" w:dyaOrig="225" w14:anchorId="67DA0849">
+                <v:shape id="_x0000_i1423" type="#_x0000_t75" style="width:20.25pt;height:18.75pt" o:ole="">
                   <v:imagedata r:id="rId9" o:title=""/>
                 </v:shape>
-                <w:control r:id="rId98" w:name="DefaultOcxName212" w:shapeid="_x0000_i1369"/>
+                <w:control r:id="rId98" w:name="DefaultOcxName212" w:shapeid="_x0000_i1423"/>
               </w:object>
             </w:r>
           </w:p>
@@ -43509,7 +43489,7 @@
               <w:spacing w:after="0" w:line="240" w:lineRule="auto"/>
               <w:jc w:val="left"/>
               <w:rPr>
-                <w:rFonts w:ascii="inherit" w:eastAsia="굴림" w:hAnsi="inherit" w:cs="굴림"/>
+                <w:rFonts w:ascii="inherit" w:eastAsia="굴림" w:hAnsi="inherit" w:cs="굴림" w:hint="eastAsia"/>
                 <w:kern w:val="0"/>
                 <w:sz w:val="19"/>
                 <w:szCs w:val="19"/>
@@ -43531,7 +43511,7 @@
               <w:spacing w:after="0" w:line="240" w:lineRule="auto"/>
               <w:jc w:val="left"/>
               <w:rPr>
-                <w:rFonts w:ascii="inherit" w:eastAsia="굴림" w:hAnsi="inherit" w:cs="굴림"/>
+                <w:rFonts w:ascii="inherit" w:eastAsia="굴림" w:hAnsi="inherit" w:cs="굴림" w:hint="eastAsia"/>
                 <w:kern w:val="0"/>
                 <w:szCs w:val="20"/>
               </w:rPr>
@@ -43574,7 +43554,7 @@
               <w:spacing w:after="0" w:line="240" w:lineRule="auto"/>
               <w:jc w:val="left"/>
               <w:rPr>
-                <w:rFonts w:ascii="inherit" w:eastAsia="굴림" w:hAnsi="inherit" w:cs="굴림"/>
+                <w:rFonts w:ascii="inherit" w:eastAsia="굴림" w:hAnsi="inherit" w:cs="굴림" w:hint="eastAsia"/>
                 <w:kern w:val="0"/>
                 <w:sz w:val="19"/>
                 <w:szCs w:val="19"/>
@@ -43587,11 +43567,11 @@
                 <w:sz w:val="19"/>
                 <w:szCs w:val="19"/>
               </w:rPr>
-              <w:object w:dxaOrig="405" w:dyaOrig="375" w14:anchorId="327CCDDC">
-                <v:shape id="_x0000_i1368" type="#_x0000_t75" style="width:20.25pt;height:18.75pt" o:ole="">
-                  <v:imagedata r:id="rId9" o:title=""/>
+              <w:object w:dxaOrig="225" w:dyaOrig="225" w14:anchorId="327CCDDC">
+                <v:shape id="_x0000_i1460" type="#_x0000_t75" style="width:20.25pt;height:18.75pt" o:ole="">
+                  <v:imagedata r:id="rId7" o:title=""/>
                 </v:shape>
-                <w:control r:id="rId99" w:name="DefaultOcxName222" w:shapeid="_x0000_i1368"/>
+                <w:control r:id="rId99" w:name="DefaultOcxName222" w:shapeid="_x0000_i1460"/>
               </w:object>
             </w:r>
           </w:p>
@@ -43610,7 +43590,7 @@
               <w:spacing w:after="0" w:line="240" w:lineRule="auto"/>
               <w:jc w:val="left"/>
               <w:rPr>
-                <w:rFonts w:ascii="inherit" w:eastAsia="굴림" w:hAnsi="inherit" w:cs="굴림"/>
+                <w:rFonts w:ascii="inherit" w:eastAsia="굴림" w:hAnsi="inherit" w:cs="굴림" w:hint="eastAsia"/>
                 <w:kern w:val="0"/>
                 <w:sz w:val="19"/>
                 <w:szCs w:val="19"/>
@@ -43632,7 +43612,7 @@
               <w:spacing w:after="0" w:line="240" w:lineRule="auto"/>
               <w:jc w:val="left"/>
               <w:rPr>
-                <w:rFonts w:ascii="inherit" w:eastAsia="굴림" w:hAnsi="inherit" w:cs="굴림"/>
+                <w:rFonts w:ascii="inherit" w:eastAsia="굴림" w:hAnsi="inherit" w:cs="굴림" w:hint="eastAsia"/>
                 <w:kern w:val="0"/>
                 <w:szCs w:val="20"/>
               </w:rPr>
@@ -43684,7 +43664,7 @@
               <w:spacing w:after="0" w:line="240" w:lineRule="auto"/>
               <w:jc w:val="left"/>
               <w:rPr>
-                <w:rFonts w:ascii="inherit" w:eastAsia="굴림" w:hAnsi="inherit" w:cs="굴림"/>
+                <w:rFonts w:ascii="inherit" w:eastAsia="굴림" w:hAnsi="inherit" w:cs="굴림" w:hint="eastAsia"/>
                 <w:kern w:val="0"/>
                 <w:sz w:val="19"/>
                 <w:szCs w:val="19"/>
@@ -43697,11 +43677,11 @@
                 <w:sz w:val="19"/>
                 <w:szCs w:val="19"/>
               </w:rPr>
-              <w:object w:dxaOrig="405" w:dyaOrig="375" w14:anchorId="78F235A1">
-                <v:shape id="_x0000_i1367" type="#_x0000_t75" style="width:20.25pt;height:18.75pt" o:ole="">
+              <w:object w:dxaOrig="225" w:dyaOrig="225" w14:anchorId="78F235A1">
+                <v:shape id="_x0000_i1429" type="#_x0000_t75" style="width:20.25pt;height:18.75pt" o:ole="">
                   <v:imagedata r:id="rId9" o:title=""/>
                 </v:shape>
-                <w:control r:id="rId100" w:name="DefaultOcxName232" w:shapeid="_x0000_i1367"/>
+                <w:control r:id="rId100" w:name="DefaultOcxName232" w:shapeid="_x0000_i1429"/>
               </w:object>
             </w:r>
           </w:p>
@@ -43720,7 +43700,7 @@
               <w:spacing w:after="0" w:line="240" w:lineRule="auto"/>
               <w:jc w:val="left"/>
               <w:rPr>
-                <w:rFonts w:ascii="inherit" w:eastAsia="굴림" w:hAnsi="inherit" w:cs="굴림"/>
+                <w:rFonts w:ascii="inherit" w:eastAsia="굴림" w:hAnsi="inherit" w:cs="굴림" w:hint="eastAsia"/>
                 <w:kern w:val="0"/>
                 <w:sz w:val="19"/>
                 <w:szCs w:val="19"/>
@@ -43742,7 +43722,7 @@
               <w:spacing w:after="0" w:line="240" w:lineRule="auto"/>
               <w:jc w:val="left"/>
               <w:rPr>
-                <w:rFonts w:ascii="inherit" w:eastAsia="굴림" w:hAnsi="inherit" w:cs="굴림"/>
+                <w:rFonts w:ascii="inherit" w:eastAsia="굴림" w:hAnsi="inherit" w:cs="굴림" w:hint="eastAsia"/>
                 <w:kern w:val="0"/>
                 <w:szCs w:val="20"/>
               </w:rPr>
@@ -43769,7 +43749,7 @@
         <w:spacing w:before="135" w:after="0" w:line="240" w:lineRule="auto"/>
         <w:jc w:val="right"/>
         <w:rPr>
-          <w:rFonts w:ascii="inherit" w:eastAsia="굴림" w:hAnsi="inherit" w:cs="Helvetica"/>
+          <w:rFonts w:ascii="inherit" w:eastAsia="굴림" w:hAnsi="inherit" w:cs="Helvetica" w:hint="eastAsia"/>
           <w:b/>
           <w:bCs/>
           <w:color w:val="111111"/>
@@ -43833,7 +43813,7 @@
         <w:jc w:val="left"/>
         <w:outlineLvl w:val="2"/>
         <w:rPr>
-          <w:rFonts w:ascii="inherit" w:eastAsia="굴림" w:hAnsi="inherit" w:cs="Helvetica"/>
+          <w:rFonts w:ascii="inherit" w:eastAsia="굴림" w:hAnsi="inherit" w:cs="Helvetica" w:hint="eastAsia"/>
           <w:b/>
           <w:bCs/>
           <w:caps/>
@@ -43887,7 +43867,7 @@
         <w:ind w:left="0"/>
         <w:jc w:val="left"/>
         <w:rPr>
-          <w:rFonts w:ascii="inherit" w:eastAsia="굴림" w:hAnsi="inherit" w:cs="Helvetica"/>
+          <w:rFonts w:ascii="inherit" w:eastAsia="굴림" w:hAnsi="inherit" w:cs="Helvetica" w:hint="eastAsia"/>
           <w:color w:val="111111"/>
           <w:kern w:val="0"/>
           <w:szCs w:val="20"/>
@@ -43913,7 +43893,19 @@
           <w:szCs w:val="20"/>
           <w:bdr w:val="none" w:sz="0" w:space="0" w:color="auto" w:frame="1"/>
         </w:rPr>
-        <w:t xml:space="preserve"> 자원의 특징이 아닌 것을 고르세요</w:t>
+        <w:t xml:space="preserve"> 자원의 특징이 아닌 것을 고르세</w:t>
+      </w:r>
+      <w:bookmarkStart w:id="0" w:name="_GoBack"/>
+      <w:bookmarkEnd w:id="0"/>
+      <w:r>
+        <w:rPr>
+          <w:rFonts w:ascii="맑은 고딕" w:eastAsia="맑은 고딕" w:hAnsi="맑은 고딕" w:cs="Helvetica" w:hint="eastAsia"/>
+          <w:color w:val="111111"/>
+          <w:kern w:val="0"/>
+          <w:szCs w:val="20"/>
+          <w:bdr w:val="none" w:sz="0" w:space="0" w:color="auto" w:frame="1"/>
+        </w:rPr>
+        <w:t>요</w:t>
       </w:r>
     </w:p>
     <w:tbl>
@@ -43947,7 +43939,7 @@
               <w:spacing w:after="0" w:line="240" w:lineRule="auto"/>
               <w:jc w:val="left"/>
               <w:rPr>
-                <w:rFonts w:ascii="inherit" w:eastAsia="굴림" w:hAnsi="inherit" w:cs="굴림"/>
+                <w:rFonts w:ascii="inherit" w:eastAsia="굴림" w:hAnsi="inherit" w:cs="굴림" w:hint="eastAsia"/>
                 <w:kern w:val="0"/>
                 <w:sz w:val="19"/>
                 <w:szCs w:val="19"/>
@@ -43960,11 +43952,11 @@
                 <w:sz w:val="19"/>
                 <w:szCs w:val="19"/>
               </w:rPr>
-              <w:object w:dxaOrig="405" w:dyaOrig="375" w14:anchorId="7F0050FA">
-                <v:shape id="_x0000_i1397" type="#_x0000_t75" style="width:20.25pt;height:18.75pt" o:ole="">
+              <w:object w:dxaOrig="225" w:dyaOrig="225" w14:anchorId="7F0050FA">
+                <v:shape id="_x0000_i1432" type="#_x0000_t75" style="width:20.25pt;height:18.75pt" o:ole="">
                   <v:imagedata r:id="rId7" o:title=""/>
                 </v:shape>
-                <w:control r:id="rId101" w:name="DefaultOcxName242" w:shapeid="_x0000_i1397"/>
+                <w:control r:id="rId101" w:name="DefaultOcxName242" w:shapeid="_x0000_i1432"/>
               </w:object>
             </w:r>
           </w:p>
@@ -43983,7 +43975,7 @@
               <w:spacing w:after="0" w:line="240" w:lineRule="auto"/>
               <w:jc w:val="left"/>
               <w:rPr>
-                <w:rFonts w:ascii="inherit" w:eastAsia="굴림" w:hAnsi="inherit" w:cs="굴림"/>
+                <w:rFonts w:ascii="inherit" w:eastAsia="굴림" w:hAnsi="inherit" w:cs="굴림" w:hint="eastAsia"/>
                 <w:kern w:val="0"/>
                 <w:sz w:val="19"/>
                 <w:szCs w:val="19"/>
@@ -44005,7 +43997,7 @@
               <w:spacing w:after="0" w:line="240" w:lineRule="auto"/>
               <w:jc w:val="left"/>
               <w:rPr>
-                <w:rFonts w:ascii="inherit" w:eastAsia="굴림" w:hAnsi="inherit" w:cs="굴림"/>
+                <w:rFonts w:ascii="inherit" w:eastAsia="굴림" w:hAnsi="inherit" w:cs="굴림" w:hint="eastAsia"/>
                 <w:kern w:val="0"/>
                 <w:szCs w:val="20"/>
               </w:rPr>
@@ -44037,7 +44029,7 @@
               <w:spacing w:after="0" w:line="240" w:lineRule="auto"/>
               <w:jc w:val="left"/>
               <w:rPr>
-                <w:rFonts w:ascii="inherit" w:eastAsia="굴림" w:hAnsi="inherit" w:cs="굴림"/>
+                <w:rFonts w:ascii="inherit" w:eastAsia="굴림" w:hAnsi="inherit" w:cs="굴림" w:hint="eastAsia"/>
                 <w:kern w:val="0"/>
                 <w:sz w:val="19"/>
                 <w:szCs w:val="19"/>
@@ -44050,11 +44042,11 @@
                 <w:sz w:val="19"/>
                 <w:szCs w:val="19"/>
               </w:rPr>
-              <w:object w:dxaOrig="405" w:dyaOrig="375" w14:anchorId="4A2F91D0">
-                <v:shape id="_x0000_i1365" type="#_x0000_t75" style="width:20.25pt;height:18.75pt" o:ole="">
+              <w:object w:dxaOrig="225" w:dyaOrig="225" w14:anchorId="4A2F91D0">
+                <v:shape id="_x0000_i1435" type="#_x0000_t75" style="width:20.25pt;height:18.75pt" o:ole="">
                   <v:imagedata r:id="rId9" o:title=""/>
                 </v:shape>
-                <w:control r:id="rId102" w:name="DefaultOcxName252" w:shapeid="_x0000_i1365"/>
+                <w:control r:id="rId102" w:name="DefaultOcxName252" w:shapeid="_x0000_i1435"/>
               </w:object>
             </w:r>
           </w:p>
@@ -44073,7 +44065,7 @@
               <w:spacing w:after="0" w:line="240" w:lineRule="auto"/>
               <w:jc w:val="left"/>
               <w:rPr>
-                <w:rFonts w:ascii="inherit" w:eastAsia="굴림" w:hAnsi="inherit" w:cs="굴림"/>
+                <w:rFonts w:ascii="inherit" w:eastAsia="굴림" w:hAnsi="inherit" w:cs="굴림" w:hint="eastAsia"/>
                 <w:kern w:val="0"/>
                 <w:sz w:val="19"/>
                 <w:szCs w:val="19"/>
@@ -44095,7 +44087,7 @@
               <w:spacing w:after="0" w:line="240" w:lineRule="auto"/>
               <w:jc w:val="left"/>
               <w:rPr>
-                <w:rFonts w:ascii="inherit" w:eastAsia="굴림" w:hAnsi="inherit" w:cs="굴림"/>
+                <w:rFonts w:ascii="inherit" w:eastAsia="굴림" w:hAnsi="inherit" w:cs="굴림" w:hint="eastAsia"/>
                 <w:kern w:val="0"/>
                 <w:szCs w:val="20"/>
               </w:rPr>
@@ -44127,7 +44119,7 @@
               <w:spacing w:after="0" w:line="240" w:lineRule="auto"/>
               <w:jc w:val="left"/>
               <w:rPr>
-                <w:rFonts w:ascii="inherit" w:eastAsia="굴림" w:hAnsi="inherit" w:cs="굴림"/>
+                <w:rFonts w:ascii="inherit" w:eastAsia="굴림" w:hAnsi="inherit" w:cs="굴림" w:hint="eastAsia"/>
                 <w:kern w:val="0"/>
                 <w:sz w:val="19"/>
                 <w:szCs w:val="19"/>
@@ -44140,11 +44132,11 @@
                 <w:sz w:val="19"/>
                 <w:szCs w:val="19"/>
               </w:rPr>
-              <w:object w:dxaOrig="405" w:dyaOrig="375" w14:anchorId="1DF9B04E">
-                <v:shape id="_x0000_i1364" type="#_x0000_t75" style="width:20.25pt;height:18.75pt" o:ole="">
+              <w:object w:dxaOrig="225" w:dyaOrig="225" w14:anchorId="1DF9B04E">
+                <v:shape id="_x0000_i1438" type="#_x0000_t75" style="width:20.25pt;height:18.75pt" o:ole="">
                   <v:imagedata r:id="rId9" o:title=""/>
                 </v:shape>
-                <w:control r:id="rId103" w:name="DefaultOcxName262" w:shapeid="_x0000_i1364"/>
+                <w:control r:id="rId103" w:name="DefaultOcxName262" w:shapeid="_x0000_i1438"/>
               </w:object>
             </w:r>
           </w:p>
@@ -44163,7 +44155,7 @@
               <w:spacing w:after="0" w:line="240" w:lineRule="auto"/>
               <w:jc w:val="left"/>
               <w:rPr>
-                <w:rFonts w:ascii="inherit" w:eastAsia="굴림" w:hAnsi="inherit" w:cs="굴림"/>
+                <w:rFonts w:ascii="inherit" w:eastAsia="굴림" w:hAnsi="inherit" w:cs="굴림" w:hint="eastAsia"/>
                 <w:kern w:val="0"/>
                 <w:sz w:val="19"/>
                 <w:szCs w:val="19"/>
@@ -44185,7 +44177,7 @@
               <w:spacing w:after="0" w:line="240" w:lineRule="auto"/>
               <w:jc w:val="left"/>
               <w:rPr>
-                <w:rFonts w:ascii="inherit" w:eastAsia="굴림" w:hAnsi="inherit" w:cs="굴림"/>
+                <w:rFonts w:ascii="inherit" w:eastAsia="굴림" w:hAnsi="inherit" w:cs="굴림" w:hint="eastAsia"/>
                 <w:kern w:val="0"/>
                 <w:szCs w:val="20"/>
               </w:rPr>
@@ -44228,7 +44220,7 @@
               <w:spacing w:after="0" w:line="240" w:lineRule="auto"/>
               <w:jc w:val="left"/>
               <w:rPr>
-                <w:rFonts w:ascii="inherit" w:eastAsia="굴림" w:hAnsi="inherit" w:cs="굴림"/>
+                <w:rFonts w:ascii="inherit" w:eastAsia="굴림" w:hAnsi="inherit" w:cs="굴림" w:hint="eastAsia"/>
                 <w:kern w:val="0"/>
                 <w:sz w:val="19"/>
                 <w:szCs w:val="19"/>
@@ -44241,11 +44233,11 @@
                 <w:sz w:val="19"/>
                 <w:szCs w:val="19"/>
               </w:rPr>
-              <w:object w:dxaOrig="405" w:dyaOrig="375" w14:anchorId="0EED6EB7">
-                <v:shape id="_x0000_i1363" type="#_x0000_t75" style="width:20.25pt;height:18.75pt" o:ole="">
+              <w:object w:dxaOrig="225" w:dyaOrig="225" w14:anchorId="0EED6EB7">
+                <v:shape id="_x0000_i1441" type="#_x0000_t75" style="width:20.25pt;height:18.75pt" o:ole="">
                   <v:imagedata r:id="rId9" o:title=""/>
                 </v:shape>
-                <w:control r:id="rId104" w:name="DefaultOcxName272" w:shapeid="_x0000_i1363"/>
+                <w:control r:id="rId104" w:name="DefaultOcxName272" w:shapeid="_x0000_i1441"/>
               </w:object>
             </w:r>
           </w:p>
@@ -44264,7 +44256,7 @@
               <w:spacing w:after="0" w:line="240" w:lineRule="auto"/>
               <w:jc w:val="left"/>
               <w:rPr>
-                <w:rFonts w:ascii="inherit" w:eastAsia="굴림" w:hAnsi="inherit" w:cs="굴림"/>
+                <w:rFonts w:ascii="inherit" w:eastAsia="굴림" w:hAnsi="inherit" w:cs="굴림" w:hint="eastAsia"/>
                 <w:kern w:val="0"/>
                 <w:sz w:val="19"/>
                 <w:szCs w:val="19"/>
@@ -44286,7 +44278,7 @@
               <w:spacing w:after="0" w:line="240" w:lineRule="auto"/>
               <w:jc w:val="left"/>
               <w:rPr>
-                <w:rFonts w:ascii="inherit" w:eastAsia="굴림" w:hAnsi="inherit" w:cs="굴림"/>
+                <w:rFonts w:ascii="inherit" w:eastAsia="굴림" w:hAnsi="inherit" w:cs="굴림" w:hint="eastAsia"/>
                 <w:kern w:val="0"/>
                 <w:szCs w:val="20"/>
               </w:rPr>
@@ -44333,7 +44325,7 @@
         <w:spacing w:before="135" w:after="0" w:line="240" w:lineRule="auto"/>
         <w:jc w:val="right"/>
         <w:rPr>
-          <w:rFonts w:ascii="inherit" w:eastAsia="굴림" w:hAnsi="inherit" w:cs="Helvetica"/>
+          <w:rFonts w:ascii="inherit" w:eastAsia="굴림" w:hAnsi="inherit" w:cs="Helvetica" w:hint="eastAsia"/>
           <w:b/>
           <w:bCs/>
           <w:color w:val="111111"/>
@@ -44397,7 +44389,7 @@
         <w:jc w:val="left"/>
         <w:outlineLvl w:val="2"/>
         <w:rPr>
-          <w:rFonts w:ascii="inherit" w:eastAsia="굴림" w:hAnsi="inherit" w:cs="Helvetica"/>
+          <w:rFonts w:ascii="inherit" w:eastAsia="굴림" w:hAnsi="inherit" w:cs="Helvetica" w:hint="eastAsia"/>
           <w:b/>
           <w:bCs/>
           <w:caps/>
@@ -44451,7 +44443,7 @@
         <w:ind w:left="0"/>
         <w:jc w:val="left"/>
         <w:rPr>
-          <w:rFonts w:ascii="inherit" w:eastAsia="굴림" w:hAnsi="inherit" w:cs="Helvetica"/>
+          <w:rFonts w:ascii="inherit" w:eastAsia="굴림" w:hAnsi="inherit" w:cs="Helvetica" w:hint="eastAsia"/>
           <w:color w:val="111111"/>
           <w:kern w:val="0"/>
           <w:szCs w:val="20"/>
@@ -44499,7 +44491,7 @@
               <w:spacing w:after="0" w:line="240" w:lineRule="auto"/>
               <w:jc w:val="left"/>
               <w:rPr>
-                <w:rFonts w:ascii="inherit" w:eastAsia="굴림" w:hAnsi="inherit" w:cs="굴림"/>
+                <w:rFonts w:ascii="inherit" w:eastAsia="굴림" w:hAnsi="inherit" w:cs="굴림" w:hint="eastAsia"/>
                 <w:kern w:val="0"/>
                 <w:sz w:val="19"/>
                 <w:szCs w:val="19"/>
@@ -44512,11 +44504,11 @@
                 <w:sz w:val="19"/>
                 <w:szCs w:val="19"/>
               </w:rPr>
-              <w:object w:dxaOrig="405" w:dyaOrig="375" w14:anchorId="45BD15CE">
-                <v:shape id="_x0000_i1362" type="#_x0000_t75" style="width:20.25pt;height:18.75pt" o:ole="">
+              <w:object w:dxaOrig="225" w:dyaOrig="225" w14:anchorId="45BD15CE">
+                <v:shape id="_x0000_i1444" type="#_x0000_t75" style="width:20.25pt;height:18.75pt" o:ole="">
                   <v:imagedata r:id="rId9" o:title=""/>
                 </v:shape>
-                <w:control r:id="rId105" w:name="DefaultOcxName282" w:shapeid="_x0000_i1362"/>
+                <w:control r:id="rId105" w:name="DefaultOcxName282" w:shapeid="_x0000_i1444"/>
               </w:object>
             </w:r>
           </w:p>
@@ -44535,7 +44527,7 @@
               <w:spacing w:after="0" w:line="240" w:lineRule="auto"/>
               <w:jc w:val="left"/>
               <w:rPr>
-                <w:rFonts w:ascii="inherit" w:eastAsia="굴림" w:hAnsi="inherit" w:cs="굴림"/>
+                <w:rFonts w:ascii="inherit" w:eastAsia="굴림" w:hAnsi="inherit" w:cs="굴림" w:hint="eastAsia"/>
                 <w:kern w:val="0"/>
                 <w:sz w:val="19"/>
                 <w:szCs w:val="19"/>
@@ -44557,7 +44549,7 @@
               <w:spacing w:after="0" w:line="240" w:lineRule="auto"/>
               <w:jc w:val="left"/>
               <w:rPr>
-                <w:rFonts w:ascii="inherit" w:eastAsia="굴림" w:hAnsi="inherit" w:cs="굴림"/>
+                <w:rFonts w:ascii="inherit" w:eastAsia="굴림" w:hAnsi="inherit" w:cs="굴림" w:hint="eastAsia"/>
                 <w:kern w:val="0"/>
                 <w:szCs w:val="20"/>
               </w:rPr>
@@ -44589,7 +44581,7 @@
               <w:spacing w:after="0" w:line="240" w:lineRule="auto"/>
               <w:jc w:val="left"/>
               <w:rPr>
-                <w:rFonts w:ascii="inherit" w:eastAsia="굴림" w:hAnsi="inherit" w:cs="굴림"/>
+                <w:rFonts w:ascii="inherit" w:eastAsia="굴림" w:hAnsi="inherit" w:cs="굴림" w:hint="eastAsia"/>
                 <w:kern w:val="0"/>
                 <w:sz w:val="19"/>
                 <w:szCs w:val="19"/>
@@ -44602,11 +44594,11 @@
                 <w:sz w:val="19"/>
                 <w:szCs w:val="19"/>
               </w:rPr>
-              <w:object w:dxaOrig="405" w:dyaOrig="375" w14:anchorId="01FA69F0">
-                <v:shape id="_x0000_i1361" type="#_x0000_t75" style="width:20.25pt;height:18.75pt" o:ole="">
+              <w:object w:dxaOrig="225" w:dyaOrig="225" w14:anchorId="01FA69F0">
+                <v:shape id="_x0000_i1447" type="#_x0000_t75" style="width:20.25pt;height:18.75pt" o:ole="">
                   <v:imagedata r:id="rId9" o:title=""/>
                 </v:shape>
-                <w:control r:id="rId106" w:name="DefaultOcxName292" w:shapeid="_x0000_i1361"/>
+                <w:control r:id="rId106" w:name="DefaultOcxName292" w:shapeid="_x0000_i1447"/>
               </w:object>
             </w:r>
           </w:p>
@@ -44625,7 +44617,7 @@
               <w:spacing w:after="0" w:line="240" w:lineRule="auto"/>
               <w:jc w:val="left"/>
               <w:rPr>
-                <w:rFonts w:ascii="inherit" w:eastAsia="굴림" w:hAnsi="inherit" w:cs="굴림"/>
+                <w:rFonts w:ascii="inherit" w:eastAsia="굴림" w:hAnsi="inherit" w:cs="굴림" w:hint="eastAsia"/>
                 <w:kern w:val="0"/>
                 <w:sz w:val="19"/>
                 <w:szCs w:val="19"/>
@@ -44647,7 +44639,7 @@
               <w:spacing w:after="0" w:line="240" w:lineRule="auto"/>
               <w:jc w:val="left"/>
               <w:rPr>
-                <w:rFonts w:ascii="inherit" w:eastAsia="굴림" w:hAnsi="inherit" w:cs="굴림"/>
+                <w:rFonts w:ascii="inherit" w:eastAsia="굴림" w:hAnsi="inherit" w:cs="굴림" w:hint="eastAsia"/>
                 <w:kern w:val="0"/>
                 <w:szCs w:val="20"/>
               </w:rPr>
@@ -44690,7 +44682,7 @@
               <w:spacing w:after="0" w:line="240" w:lineRule="auto"/>
               <w:jc w:val="left"/>
               <w:rPr>
-                <w:rFonts w:ascii="inherit" w:eastAsia="굴림" w:hAnsi="inherit" w:cs="굴림"/>
+                <w:rFonts w:ascii="inherit" w:eastAsia="굴림" w:hAnsi="inherit" w:cs="굴림" w:hint="eastAsia"/>
                 <w:kern w:val="0"/>
                 <w:sz w:val="19"/>
                 <w:szCs w:val="19"/>
@@ -44703,11 +44695,11 @@
                 <w:sz w:val="19"/>
                 <w:szCs w:val="19"/>
               </w:rPr>
-              <w:object w:dxaOrig="405" w:dyaOrig="375" w14:anchorId="7EBED774">
-                <v:shape id="_x0000_i1398" type="#_x0000_t75" style="width:20.25pt;height:18.75pt" o:ole="">
+              <w:object w:dxaOrig="225" w:dyaOrig="225" w14:anchorId="7EBED774">
+                <v:shape id="_x0000_i1450" type="#_x0000_t75" style="width:20.25pt;height:18.75pt" o:ole="">
                   <v:imagedata r:id="rId7" o:title=""/>
                 </v:shape>
-                <w:control r:id="rId107" w:name="DefaultOcxName302" w:shapeid="_x0000_i1398"/>
+                <w:control r:id="rId107" w:name="DefaultOcxName302" w:shapeid="_x0000_i1450"/>
               </w:object>
             </w:r>
           </w:p>
@@ -44726,7 +44718,7 @@
               <w:spacing w:after="0" w:line="240" w:lineRule="auto"/>
               <w:jc w:val="left"/>
               <w:rPr>
-                <w:rFonts w:ascii="inherit" w:eastAsia="굴림" w:hAnsi="inherit" w:cs="굴림"/>
+                <w:rFonts w:ascii="inherit" w:eastAsia="굴림" w:hAnsi="inherit" w:cs="굴림" w:hint="eastAsia"/>
                 <w:kern w:val="0"/>
                 <w:sz w:val="19"/>
                 <w:szCs w:val="19"/>
@@ -44748,7 +44740,7 @@
               <w:spacing w:after="0" w:line="240" w:lineRule="auto"/>
               <w:jc w:val="left"/>
               <w:rPr>
-                <w:rFonts w:ascii="inherit" w:eastAsia="굴림" w:hAnsi="inherit" w:cs="굴림"/>
+                <w:rFonts w:ascii="inherit" w:eastAsia="굴림" w:hAnsi="inherit" w:cs="굴림" w:hint="eastAsia"/>
                 <w:kern w:val="0"/>
                 <w:szCs w:val="20"/>
               </w:rPr>
@@ -44780,7 +44772,7 @@
               <w:spacing w:after="0" w:line="240" w:lineRule="auto"/>
               <w:jc w:val="left"/>
               <w:rPr>
-                <w:rFonts w:ascii="inherit" w:eastAsia="굴림" w:hAnsi="inherit" w:cs="굴림"/>
+                <w:rFonts w:ascii="inherit" w:eastAsia="굴림" w:hAnsi="inherit" w:cs="굴림" w:hint="eastAsia"/>
                 <w:kern w:val="0"/>
                 <w:sz w:val="19"/>
                 <w:szCs w:val="19"/>
@@ -44793,11 +44785,11 @@
                 <w:sz w:val="19"/>
                 <w:szCs w:val="19"/>
               </w:rPr>
-              <w:object w:dxaOrig="405" w:dyaOrig="375" w14:anchorId="7A5C70FB">
-                <v:shape id="_x0000_i1359" type="#_x0000_t75" style="width:20.25pt;height:18.75pt" o:ole="">
+              <w:object w:dxaOrig="225" w:dyaOrig="225" w14:anchorId="7A5C70FB">
+                <v:shape id="_x0000_i1453" type="#_x0000_t75" style="width:20.25pt;height:18.75pt" o:ole="">
                   <v:imagedata r:id="rId9" o:title=""/>
                 </v:shape>
-                <w:control r:id="rId108" w:name="DefaultOcxName312" w:shapeid="_x0000_i1359"/>
+                <w:control r:id="rId108" w:name="DefaultOcxName312" w:shapeid="_x0000_i1453"/>
               </w:object>
             </w:r>
           </w:p>
@@ -44816,7 +44808,7 @@
               <w:spacing w:after="0" w:line="240" w:lineRule="auto"/>
               <w:jc w:val="left"/>
               <w:rPr>
-                <w:rFonts w:ascii="inherit" w:eastAsia="굴림" w:hAnsi="inherit" w:cs="굴림"/>
+                <w:rFonts w:ascii="inherit" w:eastAsia="굴림" w:hAnsi="inherit" w:cs="굴림" w:hint="eastAsia"/>
                 <w:kern w:val="0"/>
                 <w:sz w:val="19"/>
                 <w:szCs w:val="19"/>
@@ -44838,7 +44830,7 @@
               <w:spacing w:after="0" w:line="240" w:lineRule="auto"/>
               <w:jc w:val="left"/>
               <w:rPr>
-                <w:rFonts w:ascii="inherit" w:eastAsia="굴림" w:hAnsi="inherit" w:cs="굴림"/>
+                <w:rFonts w:ascii="inherit" w:eastAsia="굴림" w:hAnsi="inherit" w:cs="굴림" w:hint="eastAsia"/>
                 <w:kern w:val="0"/>
                 <w:szCs w:val="20"/>
               </w:rPr>
@@ -44885,7 +44877,7 @@
         <w:spacing w:before="135" w:after="0" w:line="240" w:lineRule="auto"/>
         <w:jc w:val="right"/>
         <w:rPr>
-          <w:rFonts w:ascii="inherit" w:eastAsia="굴림" w:hAnsi="inherit" w:cs="Helvetica"/>
+          <w:rFonts w:ascii="inherit" w:eastAsia="굴림" w:hAnsi="inherit" w:cs="Helvetica" w:hint="eastAsia"/>
           <w:b/>
           <w:bCs/>
           <w:color w:val="111111"/>
@@ -44939,15 +44931,7 @@
         <w:t xml:space="preserve">   </w:t>
       </w:r>
     </w:p>
-    <w:p>
-      <w:pPr>
-        <w:rPr>
-          <w:rFonts w:hint="eastAsia"/>
-        </w:rPr>
-      </w:pPr>
-      <w:bookmarkStart w:id="0" w:name="_GoBack"/>
-      <w:bookmarkEnd w:id="0"/>
-    </w:p>
+    <w:p/>
     <w:sectPr>
       <w:pgSz w:w="11906" w:h="16838"/>
       <w:pgMar w:top="1701" w:right="1440" w:bottom="1440" w:left="1440" w:header="851" w:footer="992" w:gutter="0"/>
@@ -48551,7 +48535,7 @@
       </w:pPr>
     </w:pPrDefault>
   </w:docDefaults>
-  <w:latentStyles w:defLockedState="0" w:defUIPriority="99" w:defSemiHidden="0" w:defUnhideWhenUsed="0" w:defQFormat="0" w:count="377">
+  <w:latentStyles w:defLockedState="0" w:defUIPriority="99" w:defSemiHidden="0" w:defUnhideWhenUsed="0" w:defQFormat="0" w:count="376">
     <w:lsdException w:name="Normal" w:uiPriority="0" w:qFormat="1"/>
     <w:lsdException w:name="heading 1" w:uiPriority="9" w:qFormat="1"/>
     <w:lsdException w:name="heading 2" w:semiHidden="1" w:uiPriority="9" w:unhideWhenUsed="1" w:qFormat="1"/>
@@ -48928,7 +48912,6 @@
     <w:lsdException w:name="Hashtag" w:semiHidden="1" w:unhideWhenUsed="1"/>
     <w:lsdException w:name="Unresolved Mention" w:semiHidden="1" w:unhideWhenUsed="1"/>
     <w:lsdException w:name="Smart Link" w:semiHidden="1" w:unhideWhenUsed="1"/>
-    <w:lsdException w:name="Smart Link Error" w:semiHidden="1" w:unhideWhenUsed="1"/>
   </w:latentStyles>
   <w:style w:type="paragraph" w:default="1" w:styleId="a">
     <w:name w:val="Normal"/>

</xml_diff>